<commit_message>
Add centralized KG management
</commit_message>
<xml_diff>
--- a/documentation/BlocK-DaQ-getting-started.docx
+++ b/documentation/BlocK-DaQ-getting-started.docx
@@ -46,6 +46,734 @@
         <w:rPr>
           <w:lang w:val="en-US"/>
         </w:rPr>
+        <w:t>E</w:t>
+      </w:r>
+      <w:r>
+        <w:rPr>
+          <w:lang w:val="en-US"/>
+        </w:rPr>
+        <w:t>xternal P</w:t>
+      </w:r>
+      <w:r>
+        <w:rPr>
+          <w:lang w:val="en-US"/>
+        </w:rPr>
+        <w:t>re</w:t>
+      </w:r>
+      <w:r>
+        <w:rPr>
+          <w:lang w:val="en-US"/>
+        </w:rPr>
+        <w:t>requisites</w:t>
+      </w:r>
+      <w:r>
+        <w:rPr>
+          <w:lang w:val="en-US"/>
+        </w:rPr>
+        <w:t xml:space="preserve"> </w:t>
+      </w:r>
+    </w:p>
+    <w:p>
+      <w:pPr>
+        <w:rPr>
+          <w:lang w:val="en-US"/>
+        </w:rPr>
+      </w:pPr>
+      <w:r>
+        <w:rPr>
+          <w:lang w:val="en-US"/>
+        </w:rPr>
+        <w:t xml:space="preserve">In order to facilitate </w:t>
+      </w:r>
+      <w:r>
+        <w:rPr>
+          <w:lang w:val="en-US"/>
+        </w:rPr>
+        <w:t xml:space="preserve">an easy start with </w:t>
+      </w:r>
+      <w:proofErr w:type="spellStart"/>
+      <w:r>
+        <w:rPr>
+          <w:lang w:val="en-US"/>
+        </w:rPr>
+        <w:t>BlocK-DaQ</w:t>
+      </w:r>
+      <w:proofErr w:type="spellEnd"/>
+      <w:r>
+        <w:rPr>
+          <w:lang w:val="en-US"/>
+        </w:rPr>
+        <w:t xml:space="preserve"> and no version conflicts</w:t>
+      </w:r>
+      <w:r>
+        <w:rPr>
+          <w:lang w:val="en-US"/>
+        </w:rPr>
+        <w:t>, we provide the files for the three required</w:t>
+      </w:r>
+      <w:r>
+        <w:rPr>
+          <w:lang w:val="en-US"/>
+        </w:rPr>
+        <w:t xml:space="preserve"> external</w:t>
+      </w:r>
+      <w:r>
+        <w:rPr>
+          <w:lang w:val="en-US"/>
+        </w:rPr>
+        <w:t xml:space="preserve"> tools within the GitHub project. </w:t>
+      </w:r>
+    </w:p>
+    <w:p>
+      <w:pPr>
+        <w:rPr>
+          <w:lang w:val="en-US"/>
+        </w:rPr>
+      </w:pPr>
+    </w:p>
+    <w:p>
+      <w:pPr>
+        <w:pStyle w:val="Listenabsatz"/>
+        <w:numPr>
+          <w:ilvl w:val="0"/>
+          <w:numId w:val="9"/>
+        </w:numPr>
+        <w:rPr>
+          <w:lang w:val="en-US"/>
+        </w:rPr>
+      </w:pPr>
+      <w:proofErr w:type="spellStart"/>
+      <w:r>
+        <w:rPr>
+          <w:b/>
+          <w:lang w:val="en-US"/>
+        </w:rPr>
+        <w:t>InfluxDB</w:t>
+      </w:r>
+      <w:proofErr w:type="spellEnd"/>
+      <w:r>
+        <w:rPr>
+          <w:lang w:val="en-US"/>
+        </w:rPr>
+        <w:t xml:space="preserve"> (required)</w:t>
+      </w:r>
+    </w:p>
+    <w:p>
+      <w:pPr>
+        <w:rPr>
+          <w:lang w:val="en-US"/>
+        </w:rPr>
+      </w:pPr>
+      <w:r>
+        <w:rPr>
+          <w:lang w:val="en-US"/>
+        </w:rPr>
+        <w:t xml:space="preserve">We used </w:t>
+      </w:r>
+      <w:proofErr w:type="spellStart"/>
+      <w:r>
+        <w:rPr>
+          <w:lang w:val="en-US"/>
+        </w:rPr>
+        <w:t>InfluxDB</w:t>
+      </w:r>
+      <w:proofErr w:type="spellEnd"/>
+      <w:r>
+        <w:rPr>
+          <w:lang w:val="en-US"/>
+        </w:rPr>
+        <w:t xml:space="preserve"> to store the CDQM time series data</w:t>
+      </w:r>
+      <w:r>
+        <w:rPr>
+          <w:lang w:val="en-US"/>
+        </w:rPr>
+        <w:t xml:space="preserve">. Since the Java API was not working by the time of the creation, we </w:t>
+      </w:r>
+      <w:r>
+        <w:rPr>
+          <w:lang w:val="en-US"/>
+        </w:rPr>
+        <w:t>used</w:t>
+      </w:r>
+      <w:r>
+        <w:rPr>
+          <w:lang w:val="en-US"/>
+        </w:rPr>
+        <w:t xml:space="preserve"> the</w:t>
+      </w:r>
+      <w:r>
+        <w:rPr>
+          <w:lang w:val="en-US"/>
+        </w:rPr>
+        <w:t xml:space="preserve"> </w:t>
+      </w:r>
+      <w:proofErr w:type="spellStart"/>
+      <w:r>
+        <w:rPr>
+          <w:lang w:val="en-US"/>
+        </w:rPr>
+        <w:t>InfluxDB</w:t>
+      </w:r>
+      <w:proofErr w:type="spellEnd"/>
+      <w:r>
+        <w:rPr>
+          <w:lang w:val="en-US"/>
+        </w:rPr>
+        <w:t xml:space="preserve"> browser version. </w:t>
+      </w:r>
+      <w:proofErr w:type="spellStart"/>
+      <w:r>
+        <w:rPr>
+          <w:lang w:val="en-US"/>
+        </w:rPr>
+        <w:t>BlocK-DaQ</w:t>
+      </w:r>
+      <w:proofErr w:type="spellEnd"/>
+      <w:r>
+        <w:rPr>
+          <w:lang w:val="en-US"/>
+        </w:rPr>
+        <w:t xml:space="preserve"> does not offer an embedded mode (like Derby or </w:t>
+      </w:r>
+      <w:proofErr w:type="spellStart"/>
+      <w:r>
+        <w:rPr>
+          <w:lang w:val="en-US"/>
+        </w:rPr>
+        <w:t>GraphDB</w:t>
+      </w:r>
+      <w:proofErr w:type="spellEnd"/>
+      <w:r>
+        <w:rPr>
+          <w:lang w:val="en-US"/>
+        </w:rPr>
+        <w:t xml:space="preserve">), but runs </w:t>
+      </w:r>
+      <w:proofErr w:type="spellStart"/>
+      <w:r>
+        <w:rPr>
+          <w:lang w:val="en-US"/>
+        </w:rPr>
+        <w:t>InfluxDB</w:t>
+      </w:r>
+      <w:proofErr w:type="spellEnd"/>
+      <w:r>
+        <w:rPr>
+          <w:lang w:val="en-US"/>
+        </w:rPr>
+        <w:t xml:space="preserve"> outside the Java runtime to persist CDQM results over time.</w:t>
+      </w:r>
+    </w:p>
+    <w:p>
+      <w:pPr>
+        <w:rPr>
+          <w:lang w:val="en-US"/>
+        </w:rPr>
+      </w:pPr>
+    </w:p>
+    <w:p>
+      <w:pPr>
+        <w:rPr>
+          <w:lang w:val="en-US"/>
+        </w:rPr>
+      </w:pPr>
+      <w:r>
+        <w:rPr>
+          <w:lang w:val="en-US"/>
+        </w:rPr>
+        <w:t>Run on Linux:</w:t>
+      </w:r>
+    </w:p>
+    <w:p>
+      <w:pPr>
+        <w:rPr>
+          <w:lang w:val="en-US"/>
+        </w:rPr>
+      </w:pPr>
+      <w:r>
+        <w:rPr>
+          <w:rFonts w:ascii="Courier New" w:hAnsi="Courier New" w:cs="Courier New"/>
+          <w:lang w:val="en-US"/>
+        </w:rPr>
+        <w:t>startInflux.sh</w:t>
+      </w:r>
+      <w:r>
+        <w:rPr>
+          <w:lang w:val="en-US"/>
+        </w:rPr>
+        <w:t xml:space="preserve"> (for starting </w:t>
+      </w:r>
+      <w:proofErr w:type="spellStart"/>
+      <w:r>
+        <w:rPr>
+          <w:lang w:val="en-US"/>
+        </w:rPr>
+        <w:t>InfluxDB</w:t>
+      </w:r>
+      <w:proofErr w:type="spellEnd"/>
+      <w:r>
+        <w:rPr>
+          <w:lang w:val="en-US"/>
+        </w:rPr>
+        <w:t xml:space="preserve"> server)</w:t>
+      </w:r>
+    </w:p>
+    <w:p>
+      <w:pPr>
+        <w:rPr>
+          <w:lang w:val="en-US"/>
+        </w:rPr>
+      </w:pPr>
+      <w:r>
+        <w:rPr>
+          <w:rFonts w:ascii="Courier New" w:hAnsi="Courier New" w:cs="Courier New"/>
+          <w:lang w:val="en-US"/>
+        </w:rPr>
+        <w:t>startInfluxConsole.sh</w:t>
+      </w:r>
+      <w:r>
+        <w:rPr>
+          <w:lang w:val="en-US"/>
+        </w:rPr>
+        <w:t xml:space="preserve"> (for querying </w:t>
+      </w:r>
+      <w:proofErr w:type="spellStart"/>
+      <w:r>
+        <w:rPr>
+          <w:lang w:val="en-US"/>
+        </w:rPr>
+        <w:t>InfluxDB</w:t>
+      </w:r>
+      <w:proofErr w:type="spellEnd"/>
+      <w:r>
+        <w:rPr>
+          <w:lang w:val="en-US"/>
+        </w:rPr>
+        <w:t xml:space="preserve"> using the console)</w:t>
+      </w:r>
+    </w:p>
+    <w:p>
+      <w:pPr>
+        <w:rPr>
+          <w:lang w:val="en-US"/>
+        </w:rPr>
+      </w:pPr>
+    </w:p>
+    <w:p>
+      <w:pPr>
+        <w:rPr>
+          <w:lang w:val="en-US"/>
+        </w:rPr>
+      </w:pPr>
+      <w:r>
+        <w:rPr>
+          <w:lang w:val="en-US"/>
+        </w:rPr>
+        <w:t>Run on Windows:</w:t>
+      </w:r>
+    </w:p>
+    <w:p>
+      <w:pPr>
+        <w:rPr>
+          <w:rFonts w:ascii="Courier New" w:hAnsi="Courier New" w:cs="Courier New"/>
+          <w:lang w:val="en-US"/>
+        </w:rPr>
+      </w:pPr>
+      <w:proofErr w:type="spellStart"/>
+      <w:r>
+        <w:rPr>
+          <w:rFonts w:ascii="Courier New" w:hAnsi="Courier New" w:cs="Courier New"/>
+          <w:lang w:val="en-US"/>
+        </w:rPr>
+        <w:t>InfluxDB</w:t>
+      </w:r>
+      <w:proofErr w:type="spellEnd"/>
+      <w:r>
+        <w:rPr>
+          <w:rFonts w:ascii="Courier New" w:hAnsi="Courier New" w:cs="Courier New"/>
+          <w:lang w:val="en-US"/>
+        </w:rPr>
+        <w:t>\influxdb-1.7.7-1_windows\influxd.exe</w:t>
+      </w:r>
+    </w:p>
+    <w:p>
+      <w:pPr>
+        <w:rPr>
+          <w:lang w:val="en-US"/>
+        </w:rPr>
+      </w:pPr>
+    </w:p>
+    <w:p>
+      <w:pPr>
+        <w:pStyle w:val="Listenabsatz"/>
+        <w:numPr>
+          <w:ilvl w:val="0"/>
+          <w:numId w:val="9"/>
+        </w:numPr>
+        <w:rPr>
+          <w:lang w:val="en-US"/>
+        </w:rPr>
+      </w:pPr>
+      <w:proofErr w:type="spellStart"/>
+      <w:r>
+        <w:rPr>
+          <w:b/>
+          <w:lang w:val="en-US"/>
+        </w:rPr>
+        <w:t>Grafana</w:t>
+      </w:r>
+      <w:proofErr w:type="spellEnd"/>
+      <w:r>
+        <w:rPr>
+          <w:lang w:val="en-US"/>
+        </w:rPr>
+        <w:t xml:space="preserve"> (required)</w:t>
+      </w:r>
+    </w:p>
+    <w:p>
+      <w:pPr>
+        <w:rPr>
+          <w:lang w:val="en-US"/>
+        </w:rPr>
+      </w:pPr>
+      <w:proofErr w:type="spellStart"/>
+      <w:r>
+        <w:rPr>
+          <w:lang w:val="en-US"/>
+        </w:rPr>
+        <w:t>Grafana</w:t>
+      </w:r>
+      <w:proofErr w:type="spellEnd"/>
+      <w:r>
+        <w:rPr>
+          <w:lang w:val="en-US"/>
+        </w:rPr>
+        <w:t xml:space="preserve"> is a browser-based dashboard for visualization. After the start, a browser window is opened with the dashboard URL (http://localhost:3000 by default).</w:t>
+      </w:r>
+    </w:p>
+    <w:p>
+      <w:pPr>
+        <w:rPr>
+          <w:lang w:val="en-US"/>
+        </w:rPr>
+      </w:pPr>
+    </w:p>
+    <w:p>
+      <w:pPr>
+        <w:rPr>
+          <w:lang w:val="en-US"/>
+        </w:rPr>
+      </w:pPr>
+      <w:r>
+        <w:rPr>
+          <w:lang w:val="en-US"/>
+        </w:rPr>
+        <w:t>Run on Linux:</w:t>
+      </w:r>
+    </w:p>
+    <w:p>
+      <w:pPr>
+        <w:rPr>
+          <w:rFonts w:ascii="Courier New" w:hAnsi="Courier New" w:cs="Courier New"/>
+          <w:lang w:val="en-US"/>
+        </w:rPr>
+      </w:pPr>
+      <w:r>
+        <w:rPr>
+          <w:rFonts w:ascii="Courier New" w:hAnsi="Courier New" w:cs="Courier New"/>
+          <w:lang w:val="en-US"/>
+        </w:rPr>
+        <w:t>startGrafana.sh</w:t>
+      </w:r>
+    </w:p>
+    <w:p>
+      <w:pPr>
+        <w:rPr>
+          <w:lang w:val="en-US"/>
+        </w:rPr>
+      </w:pPr>
+    </w:p>
+    <w:p>
+      <w:pPr>
+        <w:rPr>
+          <w:lang w:val="en-US"/>
+        </w:rPr>
+      </w:pPr>
+      <w:r>
+        <w:rPr>
+          <w:lang w:val="en-US"/>
+        </w:rPr>
+        <w:t>Run on Windows:</w:t>
+      </w:r>
+    </w:p>
+    <w:p>
+      <w:pPr>
+        <w:rPr>
+          <w:rFonts w:ascii="Courier New" w:hAnsi="Courier New" w:cs="Courier New"/>
+          <w:lang w:val="de-AT"/>
+        </w:rPr>
+      </w:pPr>
+      <w:proofErr w:type="spellStart"/>
+      <w:r>
+        <w:rPr>
+          <w:rFonts w:ascii="Courier New" w:hAnsi="Courier New" w:cs="Courier New"/>
+          <w:lang w:val="de-AT"/>
+        </w:rPr>
+        <w:t>Grafana</w:t>
+      </w:r>
+      <w:proofErr w:type="spellEnd"/>
+      <w:r>
+        <w:rPr>
+          <w:rFonts w:ascii="Courier New" w:hAnsi="Courier New" w:cs="Courier New"/>
+          <w:lang w:val="de-AT"/>
+        </w:rPr>
+        <w:t>\grafana-6.2.5_windows\bin\grafana-server.exe</w:t>
+      </w:r>
+    </w:p>
+    <w:p>
+      <w:pPr>
+        <w:rPr>
+          <w:lang w:val="de-AT"/>
+        </w:rPr>
+      </w:pPr>
+    </w:p>
+    <w:p>
+      <w:pPr>
+        <w:pStyle w:val="Listenabsatz"/>
+        <w:numPr>
+          <w:ilvl w:val="0"/>
+          <w:numId w:val="9"/>
+        </w:numPr>
+        <w:rPr>
+          <w:lang w:val="en-US"/>
+        </w:rPr>
+      </w:pPr>
+      <w:proofErr w:type="spellStart"/>
+      <w:r>
+        <w:rPr>
+          <w:b/>
+          <w:lang w:val="en-US"/>
+        </w:rPr>
+        <w:t>GraphDB</w:t>
+      </w:r>
+      <w:proofErr w:type="spellEnd"/>
+      <w:r>
+        <w:rPr>
+          <w:lang w:val="en-US"/>
+        </w:rPr>
+        <w:t xml:space="preserve"> (optional since embedded version can be used too</w:t>
+      </w:r>
+      <w:r>
+        <w:rPr>
+          <w:lang w:val="en-US"/>
+        </w:rPr>
+        <w:t>; this is only for managing the repositories with a GUI and visualize them</w:t>
+      </w:r>
+      <w:r>
+        <w:rPr>
+          <w:lang w:val="en-US"/>
+        </w:rPr>
+        <w:t>)</w:t>
+      </w:r>
+    </w:p>
+    <w:p>
+      <w:pPr>
+        <w:rPr>
+          <w:lang w:val="en-US"/>
+        </w:rPr>
+      </w:pPr>
+      <w:r>
+        <w:rPr>
+          <w:lang w:val="en-US"/>
+        </w:rPr>
+        <w:t>Run</w:t>
+      </w:r>
+      <w:r>
+        <w:rPr>
+          <w:lang w:val="en-US"/>
+        </w:rPr>
+        <w:t xml:space="preserve"> on Windows:</w:t>
+      </w:r>
+    </w:p>
+    <w:p>
+      <w:pPr>
+        <w:rPr>
+          <w:rFonts w:ascii="Courier New" w:hAnsi="Courier New" w:cs="Courier New"/>
+          <w:lang w:val="en-US"/>
+        </w:rPr>
+      </w:pPr>
+      <w:proofErr w:type="spellStart"/>
+      <w:r>
+        <w:rPr>
+          <w:rFonts w:ascii="Courier New" w:hAnsi="Courier New" w:cs="Courier New"/>
+          <w:lang w:val="en-US"/>
+        </w:rPr>
+        <w:t>GraphDB</w:t>
+      </w:r>
+      <w:proofErr w:type="spellEnd"/>
+      <w:r>
+        <w:rPr>
+          <w:rFonts w:ascii="Courier New" w:hAnsi="Courier New" w:cs="Courier New"/>
+          <w:lang w:val="en-US"/>
+        </w:rPr>
+        <w:t>\</w:t>
+      </w:r>
+      <w:r>
+        <w:rPr>
+          <w:lang w:val="en-US"/>
+        </w:rPr>
+        <w:t xml:space="preserve"> </w:t>
+      </w:r>
+      <w:r>
+        <w:rPr>
+          <w:rFonts w:ascii="Courier New" w:hAnsi="Courier New" w:cs="Courier New"/>
+          <w:lang w:val="en-US"/>
+        </w:rPr>
+        <w:t>GraphDB_Free-9.0.0.exe</w:t>
+      </w:r>
+    </w:p>
+    <w:p>
+      <w:pPr>
+        <w:rPr>
+          <w:lang w:val="en-US"/>
+        </w:rPr>
+      </w:pPr>
+    </w:p>
+    <w:p>
+      <w:pPr>
+        <w:rPr>
+          <w:lang w:val="en-US"/>
+        </w:rPr>
+      </w:pPr>
+      <w:r>
+        <w:rPr>
+          <w:lang w:val="en-US"/>
+        </w:rPr>
+        <w:t>Open</w:t>
+      </w:r>
+      <w:r>
+        <w:rPr>
+          <w:lang w:val="en-US"/>
+        </w:rPr>
+        <w:t xml:space="preserve"> </w:t>
+      </w:r>
+      <w:proofErr w:type="spellStart"/>
+      <w:r>
+        <w:rPr>
+          <w:lang w:val="en-US"/>
+        </w:rPr>
+        <w:t>GraphDB</w:t>
+      </w:r>
+      <w:proofErr w:type="spellEnd"/>
+      <w:r>
+        <w:rPr>
+          <w:lang w:val="en-US"/>
+        </w:rPr>
+        <w:t xml:space="preserve"> Server and W</w:t>
+      </w:r>
+      <w:r>
+        <w:rPr>
+          <w:lang w:val="en-US"/>
+        </w:rPr>
+        <w:t xml:space="preserve">orkbench </w:t>
+      </w:r>
+      <w:r>
+        <w:rPr>
+          <w:lang w:val="en-US"/>
+        </w:rPr>
+        <w:t>in browser</w:t>
+      </w:r>
+      <w:r>
+        <w:rPr>
+          <w:lang w:val="en-US"/>
+        </w:rPr>
+        <w:t>:</w:t>
+      </w:r>
+    </w:p>
+    <w:p>
+      <w:pPr>
+        <w:rPr>
+          <w:rFonts w:ascii="Courier New" w:hAnsi="Courier New" w:cs="Courier New"/>
+          <w:lang w:val="en-US"/>
+        </w:rPr>
+      </w:pPr>
+      <w:hyperlink r:id="rId7" w:history="1">
+        <w:r>
+          <w:rPr>
+            <w:rStyle w:val="Hyperlink"/>
+            <w:rFonts w:ascii="Courier New" w:hAnsi="Courier New" w:cs="Courier New"/>
+            <w:lang w:val="en-US"/>
+          </w:rPr>
+          <w:t>http://localhost:7200/</w:t>
+        </w:r>
+      </w:hyperlink>
+    </w:p>
+    <w:p>
+      <w:pPr>
+        <w:rPr>
+          <w:lang w:val="en-US"/>
+        </w:rPr>
+      </w:pPr>
+    </w:p>
+    <w:p>
+      <w:pPr>
+        <w:rPr>
+          <w:lang w:val="en-US"/>
+        </w:rPr>
+      </w:pPr>
+      <w:r>
+        <w:rPr>
+          <w:lang w:val="en-US"/>
+        </w:rPr>
+        <w:t>Quick start guide for further usage:</w:t>
+      </w:r>
+    </w:p>
+    <w:p>
+      <w:pPr>
+        <w:rPr>
+          <w:lang w:val="en-US"/>
+        </w:rPr>
+      </w:pPr>
+      <w:hyperlink r:id="rId8" w:history="1">
+        <w:r>
+          <w:rPr>
+            <w:rStyle w:val="Hyperlink"/>
+            <w:lang w:val="en-US"/>
+          </w:rPr>
+          <w:t>http://graphdb.ontotext.com/free/quick-start-guide.html</w:t>
+        </w:r>
+      </w:hyperlink>
+      <w:r>
+        <w:rPr>
+          <w:lang w:val="en-US"/>
+        </w:rPr>
+        <w:t xml:space="preserve"> </w:t>
+      </w:r>
+    </w:p>
+    <w:p>
+      <w:pPr>
+        <w:rPr>
+          <w:rFonts w:ascii="Courier New" w:hAnsi="Courier New" w:cs="Courier New"/>
+          <w:lang w:val="en-US"/>
+        </w:rPr>
+      </w:pPr>
+    </w:p>
+    <w:p>
+      <w:pPr>
+        <w:pStyle w:val="berschrift1"/>
+        <w:numPr>
+          <w:ilvl w:val="0"/>
+          <w:numId w:val="2"/>
+        </w:numPr>
+        <w:rPr>
+          <w:lang w:val="en-US"/>
+        </w:rPr>
+      </w:pPr>
+      <w:r>
+        <w:rPr>
+          <w:lang w:val="en-US"/>
+        </w:rPr>
         <w:t xml:space="preserve">Use DSD Connectors to </w:t>
       </w:r>
       <w:r>
@@ -220,6 +948,7 @@
         <w:rPr>
           <w:lang w:val="en-US"/>
         </w:rPr>
+        <w:lastRenderedPageBreak/>
         <w:t xml:space="preserve">To each of those data sources, it is possible to create a connection using a </w:t>
       </w:r>
       <w:proofErr w:type="spellStart"/>
@@ -318,7 +1047,7 @@
           <w:szCs w:val="20"/>
           <w:lang w:val="en-US"/>
         </w:rPr>
-        <w:t>ConnectorMySQL</w:t>
+        <w:t>ConnectorCSV</w:t>
       </w:r>
       <w:proofErr w:type="spellEnd"/>
       <w:r>
@@ -331,48 +1060,27 @@
         </w:rPr>
         <w:t xml:space="preserve"> </w:t>
       </w:r>
-      <w:proofErr w:type="spellStart"/>
-      <w:r>
-        <w:rPr>
-          <w:rFonts w:ascii="Menlo" w:hAnsi="Menlo" w:cs="Menlo"/>
-          <w:color w:val="000000" w:themeColor="text1"/>
-          <w:sz w:val="20"/>
-          <w:szCs w:val="20"/>
-          <w:lang w:val="en-US"/>
-        </w:rPr>
-        <w:t>conn</w:t>
-      </w:r>
-      <w:r>
-        <w:rPr>
-          <w:rFonts w:ascii="Menlo" w:hAnsi="Menlo" w:cs="Menlo"/>
-          <w:color w:val="000000" w:themeColor="text1"/>
-          <w:sz w:val="20"/>
-          <w:szCs w:val="20"/>
-          <w:lang w:val="en-US"/>
-        </w:rPr>
-        <w:t>NW</w:t>
-      </w:r>
-      <w:proofErr w:type="spellEnd"/>
-      <w:r>
-        <w:rPr>
-          <w:rFonts w:ascii="Menlo" w:hAnsi="Menlo" w:cs="Menlo"/>
-          <w:color w:val="000000" w:themeColor="text1"/>
-          <w:sz w:val="20"/>
-          <w:szCs w:val="20"/>
-          <w:lang w:val="en-US"/>
-        </w:rPr>
-        <w:t xml:space="preserve"> = </w:t>
-      </w:r>
-      <w:proofErr w:type="spellStart"/>
-      <w:r>
-        <w:rPr>
-          <w:rFonts w:ascii="Menlo" w:hAnsi="Menlo" w:cs="Menlo"/>
-          <w:color w:val="000000" w:themeColor="text1"/>
-          <w:sz w:val="20"/>
-          <w:szCs w:val="20"/>
-          <w:lang w:val="en-US"/>
-        </w:rPr>
-        <w:t>ConnectorMySQL.getInstance</w:t>
+      <w:r>
+        <w:rPr>
+          <w:rFonts w:ascii="Menlo" w:hAnsi="Menlo" w:cs="Menlo"/>
+          <w:color w:val="000000" w:themeColor="text1"/>
+          <w:sz w:val="20"/>
+          <w:szCs w:val="20"/>
+          <w:lang w:val="en-US"/>
+        </w:rPr>
+        <w:t xml:space="preserve">conn = new </w:t>
+      </w:r>
+      <w:proofErr w:type="spellStart"/>
+      <w:proofErr w:type="gramStart"/>
+      <w:r>
+        <w:rPr>
+          <w:rFonts w:ascii="Menlo" w:hAnsi="Menlo" w:cs="Menlo"/>
+          <w:color w:val="000000" w:themeColor="text1"/>
+          <w:sz w:val="20"/>
+          <w:szCs w:val="20"/>
+          <w:lang w:val="en-US"/>
+        </w:rPr>
+        <w:t>ConnectorCSV</w:t>
       </w:r>
       <w:proofErr w:type="spellEnd"/>
       <w:r>
@@ -385,51 +1093,6 @@
         </w:rPr>
         <w:t>(</w:t>
       </w:r>
-      <w:r>
-        <w:rPr>
-          <w:rFonts w:ascii="Menlo" w:hAnsi="Menlo" w:cs="Menlo"/>
-          <w:color w:val="000000" w:themeColor="text1"/>
-          <w:sz w:val="20"/>
-          <w:szCs w:val="20"/>
-          <w:lang w:val="en-US"/>
-        </w:rPr>
-        <w:t>"</w:t>
-      </w:r>
-      <w:proofErr w:type="spellStart"/>
-      <w:proofErr w:type="gramStart"/>
-      <w:r>
-        <w:rPr>
-          <w:rFonts w:ascii="Menlo" w:hAnsi="Menlo" w:cs="Menlo"/>
-          <w:color w:val="000000" w:themeColor="text1"/>
-          <w:sz w:val="20"/>
-          <w:szCs w:val="20"/>
-          <w:lang w:val="en-US"/>
-        </w:rPr>
-        <w:t>jdbc:mysql</w:t>
-      </w:r>
-      <w:proofErr w:type="spellEnd"/>
-      <w:r>
-        <w:rPr>
-          <w:rFonts w:ascii="Menlo" w:hAnsi="Menlo" w:cs="Menlo"/>
-          <w:color w:val="000000" w:themeColor="text1"/>
-          <w:sz w:val="20"/>
-          <w:szCs w:val="20"/>
-          <w:lang w:val="en-US"/>
-        </w:rPr>
-        <w:t>://</w:t>
-      </w:r>
-      <w:proofErr w:type="spellStart"/>
-      <w:r>
-        <w:rPr>
-          <w:rFonts w:ascii="Menlo" w:hAnsi="Menlo" w:cs="Menlo"/>
-          <w:color w:val="000000" w:themeColor="text1"/>
-          <w:sz w:val="20"/>
-          <w:szCs w:val="20"/>
-          <w:lang w:val="en-US"/>
-        </w:rPr>
-        <w:t>localhost:port</w:t>
-      </w:r>
-      <w:proofErr w:type="spellEnd"/>
       <w:proofErr w:type="gramEnd"/>
       <w:r>
         <w:rPr>
@@ -439,7 +1102,27 @@
           <w:szCs w:val="20"/>
           <w:lang w:val="en-US"/>
         </w:rPr>
-        <w:t>",</w:t>
+        <w:t>"path/</w:t>
+      </w:r>
+      <w:r>
+        <w:rPr>
+          <w:rFonts w:ascii="Menlo" w:hAnsi="Menlo" w:cs="Menlo"/>
+          <w:color w:val="000000" w:themeColor="text1"/>
+          <w:sz w:val="20"/>
+          <w:szCs w:val="20"/>
+          <w:lang w:val="en-US"/>
+        </w:rPr>
+        <w:t>DataCoSupplyChainDataset</w:t>
+      </w:r>
+      <w:r>
+        <w:rPr>
+          <w:rFonts w:ascii="Menlo" w:hAnsi="Menlo" w:cs="Menlo"/>
+          <w:color w:val="000000" w:themeColor="text1"/>
+          <w:sz w:val="20"/>
+          <w:szCs w:val="20"/>
+          <w:lang w:val="en-US"/>
+        </w:rPr>
+        <w:t>.csv", ",",</w:t>
       </w:r>
     </w:p>
     <w:p>
@@ -472,119 +1155,29 @@
           <w:szCs w:val="20"/>
           <w:lang w:val="en-US"/>
         </w:rPr>
-        <w:t>"</w:t>
-      </w:r>
-      <w:proofErr w:type="spellStart"/>
-      <w:r>
-        <w:rPr>
-          <w:rFonts w:ascii="Menlo" w:hAnsi="Menlo" w:cs="Menlo"/>
-          <w:color w:val="000000" w:themeColor="text1"/>
-          <w:sz w:val="20"/>
-          <w:szCs w:val="20"/>
-          <w:lang w:val="en-US"/>
-        </w:rPr>
-        <w:t>dbname</w:t>
-      </w:r>
-      <w:proofErr w:type="spellEnd"/>
-      <w:r>
-        <w:rPr>
-          <w:rFonts w:ascii="Menlo" w:hAnsi="Menlo" w:cs="Menlo"/>
-          <w:color w:val="000000" w:themeColor="text1"/>
-          <w:sz w:val="20"/>
-          <w:szCs w:val="20"/>
-          <w:lang w:val="en-US"/>
-        </w:rPr>
-        <w:t>"</w:t>
-      </w:r>
-      <w:r>
-        <w:rPr>
-          <w:rFonts w:ascii="Menlo" w:hAnsi="Menlo" w:cs="Menlo"/>
-          <w:color w:val="000000" w:themeColor="text1"/>
-          <w:sz w:val="20"/>
-          <w:szCs w:val="20"/>
-          <w:lang w:val="en-US"/>
-        </w:rPr>
-        <w:t xml:space="preserve">, </w:t>
-      </w:r>
-      <w:r>
-        <w:rPr>
-          <w:rFonts w:ascii="Menlo" w:hAnsi="Menlo" w:cs="Menlo"/>
-          <w:color w:val="000000" w:themeColor="text1"/>
-          <w:sz w:val="20"/>
-          <w:szCs w:val="20"/>
-          <w:lang w:val="en-US"/>
-        </w:rPr>
-        <w:t>"</w:t>
-      </w:r>
-      <w:r>
-        <w:rPr>
-          <w:rFonts w:ascii="Menlo" w:hAnsi="Menlo" w:cs="Menlo"/>
-          <w:color w:val="000000" w:themeColor="text1"/>
-          <w:sz w:val="20"/>
-          <w:szCs w:val="20"/>
-          <w:lang w:val="en-US"/>
-        </w:rPr>
-        <w:t>user</w:t>
-      </w:r>
-      <w:r>
-        <w:rPr>
-          <w:rFonts w:ascii="Menlo" w:hAnsi="Menlo" w:cs="Menlo"/>
-          <w:color w:val="000000" w:themeColor="text1"/>
-          <w:sz w:val="20"/>
-          <w:szCs w:val="20"/>
-          <w:lang w:val="en-US"/>
-        </w:rPr>
-        <w:t>"</w:t>
-      </w:r>
-      <w:r>
-        <w:rPr>
-          <w:rFonts w:ascii="Menlo" w:hAnsi="Menlo" w:cs="Menlo"/>
-          <w:color w:val="000000" w:themeColor="text1"/>
-          <w:sz w:val="20"/>
-          <w:szCs w:val="20"/>
-          <w:lang w:val="en-US"/>
-        </w:rPr>
-        <w:t xml:space="preserve">, </w:t>
-      </w:r>
-      <w:r>
-        <w:rPr>
-          <w:rFonts w:ascii="Menlo" w:hAnsi="Menlo" w:cs="Menlo"/>
-          <w:color w:val="000000" w:themeColor="text1"/>
-          <w:sz w:val="20"/>
-          <w:szCs w:val="20"/>
-          <w:lang w:val="en-US"/>
-        </w:rPr>
-        <w:t>"</w:t>
-      </w:r>
-      <w:r>
-        <w:rPr>
-          <w:rFonts w:ascii="Menlo" w:hAnsi="Menlo" w:cs="Menlo"/>
-          <w:color w:val="000000" w:themeColor="text1"/>
-          <w:sz w:val="20"/>
-          <w:szCs w:val="20"/>
-          <w:lang w:val="en-US"/>
-        </w:rPr>
-        <w:t>pw</w:t>
-      </w:r>
-      <w:r>
-        <w:rPr>
-          <w:rFonts w:ascii="Menlo" w:hAnsi="Menlo" w:cs="Menlo"/>
-          <w:color w:val="000000" w:themeColor="text1"/>
-          <w:sz w:val="20"/>
-          <w:szCs w:val="20"/>
-          <w:lang w:val="en-US"/>
-        </w:rPr>
-        <w:t>"</w:t>
-      </w:r>
-      <w:r>
-        <w:rPr>
-          <w:rFonts w:ascii="Menlo" w:hAnsi="Menlo" w:cs="Menlo"/>
-          <w:color w:val="000000" w:themeColor="text1"/>
-          <w:sz w:val="20"/>
-          <w:szCs w:val="20"/>
-          <w:lang w:val="en-US"/>
-        </w:rPr>
-        <w:t>);</w:t>
+        <w:t>"\n", "</w:t>
+      </w:r>
+      <w:proofErr w:type="spellStart"/>
+      <w:r>
+        <w:rPr>
+          <w:rFonts w:ascii="Menlo" w:hAnsi="Menlo" w:cs="Menlo"/>
+          <w:color w:val="000000" w:themeColor="text1"/>
+          <w:sz w:val="20"/>
+          <w:szCs w:val="20"/>
+          <w:lang w:val="en-US"/>
+        </w:rPr>
+        <w:t>SupplyChain</w:t>
+      </w:r>
+      <w:proofErr w:type="spellEnd"/>
+      <w:r>
+        <w:rPr>
+          <w:rFonts w:ascii="Menlo" w:hAnsi="Menlo" w:cs="Menlo"/>
+          <w:color w:val="000000" w:themeColor="text1"/>
+          <w:sz w:val="20"/>
+          <w:szCs w:val="20"/>
+          <w:lang w:val="en-US"/>
+        </w:rPr>
+        <w:t>");</w:t>
       </w:r>
     </w:p>
     <w:p>
@@ -617,7 +1210,7 @@
           <w:szCs w:val="20"/>
           <w:lang w:val="en-US"/>
         </w:rPr>
-        <w:t>DSInstanceConnector</w:t>
+        <w:t>ConnectorMySQL</w:t>
       </w:r>
       <w:proofErr w:type="spellEnd"/>
       <w:r>
@@ -639,18 +1232,60 @@
           <w:szCs w:val="20"/>
           <w:lang w:val="en-US"/>
         </w:rPr>
-        <w:t>connPersons</w:t>
-      </w:r>
-      <w:proofErr w:type="spellEnd"/>
-      <w:r>
-        <w:rPr>
-          <w:rFonts w:ascii="Menlo" w:hAnsi="Menlo" w:cs="Menlo"/>
-          <w:color w:val="000000" w:themeColor="text1"/>
-          <w:sz w:val="20"/>
-          <w:szCs w:val="20"/>
-          <w:lang w:val="en-US"/>
-        </w:rPr>
-        <w:t xml:space="preserve"> = new </w:t>
+        <w:t>conn</w:t>
+      </w:r>
+      <w:r>
+        <w:rPr>
+          <w:rFonts w:ascii="Menlo" w:hAnsi="Menlo" w:cs="Menlo"/>
+          <w:color w:val="000000" w:themeColor="text1"/>
+          <w:sz w:val="20"/>
+          <w:szCs w:val="20"/>
+          <w:lang w:val="en-US"/>
+        </w:rPr>
+        <w:t>NW</w:t>
+      </w:r>
+      <w:proofErr w:type="spellEnd"/>
+      <w:r>
+        <w:rPr>
+          <w:rFonts w:ascii="Menlo" w:hAnsi="Menlo" w:cs="Menlo"/>
+          <w:color w:val="000000" w:themeColor="text1"/>
+          <w:sz w:val="20"/>
+          <w:szCs w:val="20"/>
+          <w:lang w:val="en-US"/>
+        </w:rPr>
+        <w:t xml:space="preserve"> = </w:t>
+      </w:r>
+      <w:proofErr w:type="spellStart"/>
+      <w:r>
+        <w:rPr>
+          <w:rFonts w:ascii="Menlo" w:hAnsi="Menlo" w:cs="Menlo"/>
+          <w:color w:val="000000" w:themeColor="text1"/>
+          <w:sz w:val="20"/>
+          <w:szCs w:val="20"/>
+          <w:lang w:val="en-US"/>
+        </w:rPr>
+        <w:t>ConnectorMySQL.getInstance</w:t>
+      </w:r>
+      <w:proofErr w:type="spellEnd"/>
+      <w:r>
+        <w:rPr>
+          <w:rFonts w:ascii="Menlo" w:hAnsi="Menlo" w:cs="Menlo"/>
+          <w:color w:val="000000" w:themeColor="text1"/>
+          <w:sz w:val="20"/>
+          <w:szCs w:val="20"/>
+          <w:lang w:val="en-US"/>
+        </w:rPr>
+        <w:t>(</w:t>
+      </w:r>
+      <w:r>
+        <w:rPr>
+          <w:rFonts w:ascii="Menlo" w:hAnsi="Menlo" w:cs="Menlo"/>
+          <w:color w:val="000000" w:themeColor="text1"/>
+          <w:sz w:val="20"/>
+          <w:szCs w:val="20"/>
+          <w:lang w:val="en-US"/>
+        </w:rPr>
+        <w:t>"</w:t>
       </w:r>
       <w:proofErr w:type="spellStart"/>
       <w:proofErr w:type="gramStart"/>
@@ -662,19 +1297,31 @@
           <w:szCs w:val="20"/>
           <w:lang w:val="en-US"/>
         </w:rPr>
-        <w:t>ConnectorCSV</w:t>
-      </w:r>
-      <w:proofErr w:type="spellEnd"/>
-      <w:r>
-        <w:rPr>
-          <w:rFonts w:ascii="Menlo" w:hAnsi="Menlo" w:cs="Menlo"/>
-          <w:color w:val="000000" w:themeColor="text1"/>
-          <w:sz w:val="20"/>
-          <w:szCs w:val="20"/>
-          <w:lang w:val="en-US"/>
-        </w:rPr>
-        <w:t>(</w:t>
-      </w:r>
+        <w:t>jdbc:mysql</w:t>
+      </w:r>
+      <w:proofErr w:type="spellEnd"/>
+      <w:r>
+        <w:rPr>
+          <w:rFonts w:ascii="Menlo" w:hAnsi="Menlo" w:cs="Menlo"/>
+          <w:color w:val="000000" w:themeColor="text1"/>
+          <w:sz w:val="20"/>
+          <w:szCs w:val="20"/>
+          <w:lang w:val="en-US"/>
+        </w:rPr>
+        <w:t>://</w:t>
+      </w:r>
+      <w:proofErr w:type="spellStart"/>
+      <w:r>
+        <w:rPr>
+          <w:rFonts w:ascii="Menlo" w:hAnsi="Menlo" w:cs="Menlo"/>
+          <w:color w:val="000000" w:themeColor="text1"/>
+          <w:sz w:val="20"/>
+          <w:szCs w:val="20"/>
+          <w:lang w:val="en-US"/>
+        </w:rPr>
+        <w:t>localhost:port</w:t>
+      </w:r>
+      <w:proofErr w:type="spellEnd"/>
       <w:proofErr w:type="gramEnd"/>
       <w:r>
         <w:rPr>
@@ -684,57 +1331,7 @@
           <w:szCs w:val="20"/>
           <w:lang w:val="en-US"/>
         </w:rPr>
-        <w:t>"</w:t>
-      </w:r>
-      <w:r>
-        <w:rPr>
-          <w:rFonts w:ascii="Menlo" w:hAnsi="Menlo" w:cs="Menlo"/>
-          <w:color w:val="000000" w:themeColor="text1"/>
-          <w:sz w:val="20"/>
-          <w:szCs w:val="20"/>
-          <w:lang w:val="en-US"/>
-        </w:rPr>
-        <w:t>path</w:t>
-      </w:r>
-      <w:r>
-        <w:rPr>
-          <w:rFonts w:ascii="Menlo" w:hAnsi="Menlo" w:cs="Menlo"/>
-          <w:color w:val="000000" w:themeColor="text1"/>
-          <w:sz w:val="20"/>
-          <w:szCs w:val="20"/>
-          <w:lang w:val="en-US"/>
-        </w:rPr>
-        <w:t>/</w:t>
-      </w:r>
-      <w:r>
-        <w:rPr>
-          <w:rFonts w:ascii="Menlo" w:hAnsi="Menlo" w:cs="Menlo"/>
-          <w:color w:val="000000" w:themeColor="text1"/>
-          <w:sz w:val="20"/>
-          <w:szCs w:val="20"/>
-          <w:lang w:val="en-US"/>
-        </w:rPr>
-        <w:t>persons</w:t>
-      </w:r>
-      <w:r>
-        <w:rPr>
-          <w:rFonts w:ascii="Menlo" w:hAnsi="Menlo" w:cs="Menlo"/>
-          <w:color w:val="000000" w:themeColor="text1"/>
-          <w:sz w:val="20"/>
-          <w:szCs w:val="20"/>
-          <w:lang w:val="en-US"/>
-        </w:rPr>
-        <w:t>.csv", ","</w:t>
-      </w:r>
-      <w:r>
-        <w:rPr>
-          <w:rFonts w:ascii="Menlo" w:hAnsi="Menlo" w:cs="Menlo"/>
-          <w:color w:val="000000" w:themeColor="text1"/>
-          <w:sz w:val="20"/>
-          <w:szCs w:val="20"/>
-          <w:lang w:val="en-US"/>
-        </w:rPr>
-        <w:t>,</w:t>
+        <w:t>",</w:t>
       </w:r>
     </w:p>
     <w:p>
@@ -767,7 +1364,119 @@
           <w:szCs w:val="20"/>
           <w:lang w:val="en-US"/>
         </w:rPr>
-        <w:t>"\n", "Persons");</w:t>
+        <w:t>"</w:t>
+      </w:r>
+      <w:proofErr w:type="spellStart"/>
+      <w:r>
+        <w:rPr>
+          <w:rFonts w:ascii="Menlo" w:hAnsi="Menlo" w:cs="Menlo"/>
+          <w:color w:val="000000" w:themeColor="text1"/>
+          <w:sz w:val="20"/>
+          <w:szCs w:val="20"/>
+          <w:lang w:val="en-US"/>
+        </w:rPr>
+        <w:t>dbname</w:t>
+      </w:r>
+      <w:proofErr w:type="spellEnd"/>
+      <w:r>
+        <w:rPr>
+          <w:rFonts w:ascii="Menlo" w:hAnsi="Menlo" w:cs="Menlo"/>
+          <w:color w:val="000000" w:themeColor="text1"/>
+          <w:sz w:val="20"/>
+          <w:szCs w:val="20"/>
+          <w:lang w:val="en-US"/>
+        </w:rPr>
+        <w:t>"</w:t>
+      </w:r>
+      <w:r>
+        <w:rPr>
+          <w:rFonts w:ascii="Menlo" w:hAnsi="Menlo" w:cs="Menlo"/>
+          <w:color w:val="000000" w:themeColor="text1"/>
+          <w:sz w:val="20"/>
+          <w:szCs w:val="20"/>
+          <w:lang w:val="en-US"/>
+        </w:rPr>
+        <w:t xml:space="preserve">, </w:t>
+      </w:r>
+      <w:r>
+        <w:rPr>
+          <w:rFonts w:ascii="Menlo" w:hAnsi="Menlo" w:cs="Menlo"/>
+          <w:color w:val="000000" w:themeColor="text1"/>
+          <w:sz w:val="20"/>
+          <w:szCs w:val="20"/>
+          <w:lang w:val="en-US"/>
+        </w:rPr>
+        <w:t>"</w:t>
+      </w:r>
+      <w:r>
+        <w:rPr>
+          <w:rFonts w:ascii="Menlo" w:hAnsi="Menlo" w:cs="Menlo"/>
+          <w:color w:val="000000" w:themeColor="text1"/>
+          <w:sz w:val="20"/>
+          <w:szCs w:val="20"/>
+          <w:lang w:val="en-US"/>
+        </w:rPr>
+        <w:t>user</w:t>
+      </w:r>
+      <w:r>
+        <w:rPr>
+          <w:rFonts w:ascii="Menlo" w:hAnsi="Menlo" w:cs="Menlo"/>
+          <w:color w:val="000000" w:themeColor="text1"/>
+          <w:sz w:val="20"/>
+          <w:szCs w:val="20"/>
+          <w:lang w:val="en-US"/>
+        </w:rPr>
+        <w:t>"</w:t>
+      </w:r>
+      <w:r>
+        <w:rPr>
+          <w:rFonts w:ascii="Menlo" w:hAnsi="Menlo" w:cs="Menlo"/>
+          <w:color w:val="000000" w:themeColor="text1"/>
+          <w:sz w:val="20"/>
+          <w:szCs w:val="20"/>
+          <w:lang w:val="en-US"/>
+        </w:rPr>
+        <w:t xml:space="preserve">, </w:t>
+      </w:r>
+      <w:r>
+        <w:rPr>
+          <w:rFonts w:ascii="Menlo" w:hAnsi="Menlo" w:cs="Menlo"/>
+          <w:color w:val="000000" w:themeColor="text1"/>
+          <w:sz w:val="20"/>
+          <w:szCs w:val="20"/>
+          <w:lang w:val="en-US"/>
+        </w:rPr>
+        <w:t>"</w:t>
+      </w:r>
+      <w:r>
+        <w:rPr>
+          <w:rFonts w:ascii="Menlo" w:hAnsi="Menlo" w:cs="Menlo"/>
+          <w:color w:val="000000" w:themeColor="text1"/>
+          <w:sz w:val="20"/>
+          <w:szCs w:val="20"/>
+          <w:lang w:val="en-US"/>
+        </w:rPr>
+        <w:t>pw</w:t>
+      </w:r>
+      <w:r>
+        <w:rPr>
+          <w:rFonts w:ascii="Menlo" w:hAnsi="Menlo" w:cs="Menlo"/>
+          <w:color w:val="000000" w:themeColor="text1"/>
+          <w:sz w:val="20"/>
+          <w:szCs w:val="20"/>
+          <w:lang w:val="en-US"/>
+        </w:rPr>
+        <w:t>"</w:t>
+      </w:r>
+      <w:r>
+        <w:rPr>
+          <w:rFonts w:ascii="Menlo" w:hAnsi="Menlo" w:cs="Menlo"/>
+          <w:color w:val="000000" w:themeColor="text1"/>
+          <w:sz w:val="20"/>
+          <w:szCs w:val="20"/>
+          <w:lang w:val="en-US"/>
+        </w:rPr>
+        <w:t>);</w:t>
       </w:r>
     </w:p>
     <w:p>
@@ -872,40 +1581,18 @@
           <w:szCs w:val="20"/>
           <w:lang w:val="en-US"/>
         </w:rPr>
+        <w:t xml:space="preserve"> ds</w:t>
+      </w:r>
+      <w:r>
+        <w:rPr>
+          <w:rFonts w:ascii="Menlo" w:hAnsi="Menlo" w:cs="Menlo"/>
+          <w:color w:val="000000" w:themeColor="text1"/>
+          <w:sz w:val="20"/>
+          <w:szCs w:val="20"/>
+          <w:lang w:val="en-US"/>
+        </w:rPr>
         <w:t xml:space="preserve"> </w:t>
       </w:r>
-      <w:proofErr w:type="spellStart"/>
-      <w:r>
-        <w:rPr>
-          <w:rFonts w:ascii="Menlo" w:hAnsi="Menlo" w:cs="Menlo"/>
-          <w:color w:val="000000" w:themeColor="text1"/>
-          <w:sz w:val="20"/>
-          <w:szCs w:val="20"/>
-          <w:lang w:val="en-US"/>
-        </w:rPr>
-        <w:t>ds</w:t>
-      </w:r>
-      <w:r>
-        <w:rPr>
-          <w:rFonts w:ascii="Menlo" w:hAnsi="Menlo" w:cs="Menlo"/>
-          <w:color w:val="000000" w:themeColor="text1"/>
-          <w:sz w:val="20"/>
-          <w:szCs w:val="20"/>
-          <w:lang w:val="en-US"/>
-        </w:rPr>
-        <w:t>NW</w:t>
-      </w:r>
-      <w:proofErr w:type="spellEnd"/>
-      <w:r>
-        <w:rPr>
-          <w:rFonts w:ascii="Menlo" w:hAnsi="Menlo" w:cs="Menlo"/>
-          <w:color w:val="000000" w:themeColor="text1"/>
-          <w:sz w:val="20"/>
-          <w:szCs w:val="20"/>
-          <w:lang w:val="en-US"/>
-        </w:rPr>
-        <w:t xml:space="preserve"> </w:t>
-      </w:r>
       <w:r>
         <w:rPr>
           <w:rFonts w:ascii="Menlo" w:hAnsi="Menlo" w:cs="Menlo"/>
@@ -917,6 +1604,7 @@
         <w:t xml:space="preserve">= </w:t>
       </w:r>
       <w:proofErr w:type="spellStart"/>
+      <w:proofErr w:type="gramStart"/>
       <w:r>
         <w:rPr>
           <w:rFonts w:ascii="Menlo" w:hAnsi="Menlo" w:cs="Menlo"/>
@@ -935,19 +1623,10 @@
           <w:szCs w:val="20"/>
           <w:lang w:val="en-US"/>
         </w:rPr>
-        <w:t>NW</w:t>
-      </w:r>
-      <w:r>
-        <w:rPr>
-          <w:rFonts w:ascii="Menlo" w:hAnsi="Menlo" w:cs="Menlo"/>
-          <w:color w:val="000000" w:themeColor="text1"/>
-          <w:sz w:val="20"/>
-          <w:szCs w:val="20"/>
-          <w:lang w:val="en-US"/>
-        </w:rPr>
         <w:t>.loadSchema</w:t>
       </w:r>
       <w:proofErr w:type="spellEnd"/>
+      <w:proofErr w:type="gramEnd"/>
       <w:r>
         <w:rPr>
           <w:rFonts w:ascii="Menlo" w:hAnsi="Menlo" w:cs="Menlo"/>
@@ -1176,27 +1855,7 @@
           <w:szCs w:val="20"/>
           <w:lang w:val="en-US"/>
         </w:rPr>
-        <w:t>ds</w:t>
-      </w:r>
-      <w:r>
-        <w:rPr>
-          <w:rFonts w:ascii="Menlo" w:hAnsi="Menlo" w:cs="Menlo"/>
-          <w:color w:val="000000" w:themeColor="text1"/>
-          <w:sz w:val="20"/>
-          <w:szCs w:val="20"/>
-          <w:lang w:val="en-US"/>
-        </w:rPr>
-        <w:t>NW</w:t>
-      </w:r>
-      <w:r>
-        <w:rPr>
-          <w:rFonts w:ascii="Menlo" w:hAnsi="Menlo" w:cs="Menlo"/>
-          <w:color w:val="000000" w:themeColor="text1"/>
-          <w:sz w:val="20"/>
-          <w:szCs w:val="20"/>
-          <w:lang w:val="en-US"/>
-        </w:rPr>
-        <w:t>.</w:t>
+        <w:t>ds.</w:t>
       </w:r>
       <w:r>
         <w:rPr>
@@ -1251,7 +1910,7 @@
           <w:szCs w:val="20"/>
           <w:lang w:val="en-US"/>
         </w:rPr>
-        <w:t>RecordSet</w:t>
+        <w:t>RecordList</w:t>
       </w:r>
       <w:proofErr w:type="spellEnd"/>
       <w:r>
@@ -1264,30 +1923,19 @@
         </w:rPr>
         <w:t xml:space="preserve"> </w:t>
       </w:r>
-      <w:proofErr w:type="spellStart"/>
-      <w:r>
-        <w:rPr>
-          <w:rFonts w:ascii="Menlo" w:hAnsi="Menlo" w:cs="Menlo"/>
-          <w:color w:val="000000" w:themeColor="text1"/>
-          <w:sz w:val="20"/>
-          <w:szCs w:val="20"/>
-          <w:lang w:val="en-US"/>
-        </w:rPr>
-        <w:t>rs</w:t>
-      </w:r>
-      <w:proofErr w:type="spellEnd"/>
-      <w:r>
-        <w:rPr>
-          <w:rFonts w:ascii="Menlo" w:hAnsi="Menlo" w:cs="Menlo"/>
-          <w:color w:val="000000" w:themeColor="text1"/>
-          <w:sz w:val="20"/>
-          <w:szCs w:val="20"/>
-          <w:lang w:val="en-US"/>
-        </w:rPr>
-        <w:t xml:space="preserve"> = </w:t>
-      </w:r>
-      <w:proofErr w:type="spellStart"/>
-      <w:proofErr w:type="gramStart"/>
+      <w:bookmarkStart w:id="0" w:name="_GoBack"/>
+      <w:bookmarkEnd w:id="0"/>
+      <w:r>
+        <w:rPr>
+          <w:rFonts w:ascii="Menlo" w:hAnsi="Menlo" w:cs="Menlo"/>
+          <w:color w:val="000000" w:themeColor="text1"/>
+          <w:sz w:val="20"/>
+          <w:szCs w:val="20"/>
+          <w:lang w:val="en-US"/>
+        </w:rPr>
+        <w:t xml:space="preserve">rs = </w:t>
+      </w:r>
+      <w:proofErr w:type="spellStart"/>
       <w:r>
         <w:rPr>
           <w:rFonts w:ascii="Menlo" w:hAnsi="Menlo" w:cs="Menlo"/>
@@ -1299,7 +1947,6 @@
         <w:t>conn.getPartialRecordSet</w:t>
       </w:r>
       <w:proofErr w:type="spellEnd"/>
-      <w:proofErr w:type="gramEnd"/>
       <w:r>
         <w:rPr>
           <w:rFonts w:ascii="Menlo" w:hAnsi="Menlo" w:cs="Menlo"/>
@@ -1318,7 +1965,17 @@
           <w:szCs w:val="20"/>
           <w:lang w:val="en-US"/>
         </w:rPr>
-        <w:t>5000</w:t>
+        <w:t>1</w:t>
+      </w:r>
+      <w:r>
+        <w:rPr>
+          <w:rFonts w:ascii="Menlo" w:hAnsi="Menlo" w:cs="Menlo"/>
+          <w:color w:val="000000" w:themeColor="text1"/>
+          <w:sz w:val="20"/>
+          <w:szCs w:val="20"/>
+          <w:lang w:val="en-US"/>
+        </w:rPr>
+        <w:t>000</w:t>
       </w:r>
       <w:r>
         <w:rPr>
@@ -1371,40 +2028,18 @@
           <w:szCs w:val="20"/>
           <w:lang w:val="en-US"/>
         </w:rPr>
-        <w:t xml:space="preserve"> </w:t>
-      </w:r>
-      <w:proofErr w:type="gramStart"/>
-      <w:r>
-        <w:rPr>
-          <w:rFonts w:ascii="Menlo" w:hAnsi="Menlo" w:cs="Menlo"/>
-          <w:color w:val="000000" w:themeColor="text1"/>
-          <w:sz w:val="20"/>
-          <w:szCs w:val="20"/>
-          <w:lang w:val="en-US"/>
-        </w:rPr>
-        <w:t>a :</w:t>
-      </w:r>
-      <w:proofErr w:type="gramEnd"/>
-      <w:r>
-        <w:rPr>
-          <w:rFonts w:ascii="Menlo" w:hAnsi="Menlo" w:cs="Menlo"/>
-          <w:color w:val="000000" w:themeColor="text1"/>
-          <w:sz w:val="20"/>
-          <w:szCs w:val="20"/>
-          <w:lang w:val="en-US"/>
-        </w:rPr>
-        <w:t xml:space="preserve"> </w:t>
-      </w:r>
-      <w:proofErr w:type="spellStart"/>
-      <w:r>
-        <w:rPr>
-          <w:rFonts w:ascii="Menlo" w:hAnsi="Menlo" w:cs="Menlo"/>
-          <w:color w:val="000000" w:themeColor="text1"/>
-          <w:sz w:val="20"/>
-          <w:szCs w:val="20"/>
-          <w:lang w:val="en-US"/>
-        </w:rPr>
-        <w:t>c.getSortedAttributes</w:t>
+        <w:t xml:space="preserve"> a : </w:t>
+      </w:r>
+      <w:proofErr w:type="spellStart"/>
+      <w:r>
+        <w:rPr>
+          <w:rFonts w:ascii="Menlo" w:hAnsi="Menlo" w:cs="Menlo"/>
+          <w:color w:val="000000" w:themeColor="text1"/>
+          <w:sz w:val="20"/>
+          <w:szCs w:val="20"/>
+          <w:lang w:val="en-US"/>
+        </w:rPr>
+        <w:t>c.getAttributes</w:t>
       </w:r>
       <w:proofErr w:type="spellEnd"/>
       <w:r>
@@ -1605,7 +2240,13 @@
         <w:rPr>
           <w:lang w:val="en-US"/>
         </w:rPr>
-        <w:t xml:space="preserve">The entire knowledge graph (consisting of DSD elements and their annotated reference data profiles) can be persisted to </w:t>
+        <w:t>The entire knowledge graph (consisting of DSD elements and their annotated reference dat</w:t>
+      </w:r>
+      <w:r>
+        <w:rPr>
+          <w:lang w:val="en-US"/>
+        </w:rPr>
+        <w:t xml:space="preserve">a profiles) can be persisted to the embedded </w:t>
       </w:r>
       <w:proofErr w:type="spellStart"/>
       <w:r>
@@ -1650,16 +2291,73 @@
           <w:lang w:val="en-US"/>
         </w:rPr>
       </w:pPr>
-      <w:r>
-        <w:rPr>
-          <w:rFonts w:ascii="Menlo" w:hAnsi="Menlo" w:cs="Menlo"/>
-          <w:color w:val="000000" w:themeColor="text1"/>
-          <w:sz w:val="20"/>
-          <w:szCs w:val="20"/>
-          <w:lang w:val="en-US"/>
-        </w:rPr>
-        <w:t xml:space="preserve">for (Concept </w:t>
-      </w:r>
+      <w:proofErr w:type="spellStart"/>
+      <w:r>
+        <w:rPr>
+          <w:rFonts w:ascii="Menlo" w:hAnsi="Menlo" w:cs="Menlo"/>
+          <w:color w:val="000000" w:themeColor="text1"/>
+          <w:sz w:val="20"/>
+          <w:szCs w:val="20"/>
+          <w:lang w:val="en-US"/>
+        </w:rPr>
+        <w:t>EmbeddedGraphDB</w:t>
+      </w:r>
+      <w:proofErr w:type="spellEnd"/>
+      <w:r>
+        <w:rPr>
+          <w:rFonts w:ascii="Menlo" w:hAnsi="Menlo" w:cs="Menlo"/>
+          <w:color w:val="000000" w:themeColor="text1"/>
+          <w:sz w:val="20"/>
+          <w:szCs w:val="20"/>
+          <w:lang w:val="en-US"/>
+        </w:rPr>
+        <w:t xml:space="preserve"> </w:t>
+      </w:r>
+      <w:proofErr w:type="spellStart"/>
+      <w:r>
+        <w:rPr>
+          <w:rFonts w:ascii="Menlo" w:hAnsi="Menlo" w:cs="Menlo"/>
+          <w:color w:val="000000" w:themeColor="text1"/>
+          <w:sz w:val="20"/>
+          <w:szCs w:val="20"/>
+          <w:lang w:val="en-US"/>
+        </w:rPr>
+        <w:t>db</w:t>
+      </w:r>
+      <w:proofErr w:type="spellEnd"/>
+      <w:r>
+        <w:rPr>
+          <w:rFonts w:ascii="Menlo" w:hAnsi="Menlo" w:cs="Menlo"/>
+          <w:color w:val="000000" w:themeColor="text1"/>
+          <w:sz w:val="20"/>
+          <w:szCs w:val="20"/>
+          <w:lang w:val="en-US"/>
+        </w:rPr>
+        <w:t xml:space="preserve"> = new </w:t>
+      </w:r>
+      <w:proofErr w:type="spellStart"/>
+      <w:r>
+        <w:rPr>
+          <w:rFonts w:ascii="Menlo" w:hAnsi="Menlo" w:cs="Menlo"/>
+          <w:color w:val="000000" w:themeColor="text1"/>
+          <w:sz w:val="20"/>
+          <w:szCs w:val="20"/>
+          <w:lang w:val="en-US"/>
+        </w:rPr>
+        <w:t>EmbeddedGraphDB</w:t>
+      </w:r>
+      <w:proofErr w:type="spellEnd"/>
+      <w:r>
+        <w:rPr>
+          <w:rFonts w:ascii="Menlo" w:hAnsi="Menlo" w:cs="Menlo"/>
+          <w:color w:val="000000" w:themeColor="text1"/>
+          <w:sz w:val="20"/>
+          <w:szCs w:val="20"/>
+          <w:lang w:val="en-US"/>
+        </w:rPr>
+        <w:t>(</w:t>
+      </w:r>
+      <w:proofErr w:type="spellStart"/>
       <w:proofErr w:type="gramStart"/>
       <w:r>
         <w:rPr>
@@ -1669,8 +2367,9 @@
           <w:szCs w:val="20"/>
           <w:lang w:val="en-US"/>
         </w:rPr>
-        <w:t>c :</w:t>
-      </w:r>
+        <w:t>ds.getLabel</w:t>
+      </w:r>
+      <w:proofErr w:type="spellEnd"/>
       <w:proofErr w:type="gramEnd"/>
       <w:r>
         <w:rPr>
@@ -1680,59 +2379,7 @@
           <w:szCs w:val="20"/>
           <w:lang w:val="en-US"/>
         </w:rPr>
-        <w:t xml:space="preserve"> </w:t>
-      </w:r>
-      <w:proofErr w:type="spellStart"/>
-      <w:r>
-        <w:rPr>
-          <w:rFonts w:ascii="Menlo" w:hAnsi="Menlo" w:cs="Menlo"/>
-          <w:color w:val="000000" w:themeColor="text1"/>
-          <w:sz w:val="20"/>
-          <w:szCs w:val="20"/>
-          <w:lang w:val="en-US"/>
-        </w:rPr>
-        <w:t>ds</w:t>
-      </w:r>
-      <w:r>
-        <w:rPr>
-          <w:rFonts w:ascii="Menlo" w:hAnsi="Menlo" w:cs="Menlo"/>
-          <w:color w:val="000000" w:themeColor="text1"/>
-          <w:sz w:val="20"/>
-          <w:szCs w:val="20"/>
-          <w:lang w:val="en-US"/>
-        </w:rPr>
-        <w:t>NW</w:t>
-      </w:r>
-      <w:r>
-        <w:rPr>
-          <w:rFonts w:ascii="Menlo" w:hAnsi="Menlo" w:cs="Menlo"/>
-          <w:color w:val="000000" w:themeColor="text1"/>
-          <w:sz w:val="20"/>
-          <w:szCs w:val="20"/>
-          <w:lang w:val="en-US"/>
-        </w:rPr>
-        <w:t>.</w:t>
-      </w:r>
-      <w:r>
-        <w:rPr>
-          <w:rFonts w:ascii="Menlo" w:hAnsi="Menlo" w:cs="Menlo"/>
-          <w:color w:val="000000" w:themeColor="text1"/>
-          <w:sz w:val="20"/>
-          <w:szCs w:val="20"/>
-          <w:lang w:val="en-US"/>
-        </w:rPr>
-        <w:t>getConceptsAndAssociations</w:t>
-      </w:r>
-      <w:proofErr w:type="spellEnd"/>
-      <w:r>
-        <w:rPr>
-          <w:rFonts w:ascii="Menlo" w:hAnsi="Menlo" w:cs="Menlo"/>
-          <w:color w:val="000000" w:themeColor="text1"/>
-          <w:sz w:val="20"/>
-          <w:szCs w:val="20"/>
-          <w:lang w:val="en-US"/>
-        </w:rPr>
-        <w:t>()) {</w:t>
+        <w:t>());</w:t>
       </w:r>
     </w:p>
     <w:p>
@@ -1748,59 +2395,14 @@
         <w:autoSpaceDE w:val="0"/>
         <w:autoSpaceDN w:val="0"/>
         <w:adjustRightInd w:val="0"/>
-        <w:ind w:firstLine="708"/>
-        <w:rPr>
-          <w:rFonts w:ascii="Menlo" w:hAnsi="Menlo" w:cs="Menlo"/>
-          <w:color w:val="000000" w:themeColor="text1"/>
-          <w:sz w:val="20"/>
-          <w:szCs w:val="20"/>
-          <w:lang w:val="en-US"/>
-        </w:rPr>
-      </w:pPr>
-      <w:proofErr w:type="spellStart"/>
-      <w:r>
-        <w:rPr>
-          <w:rFonts w:ascii="Menlo" w:hAnsi="Menlo" w:cs="Menlo"/>
-          <w:color w:val="000000" w:themeColor="text1"/>
-          <w:sz w:val="20"/>
-          <w:szCs w:val="20"/>
-          <w:lang w:val="en-US"/>
-        </w:rPr>
-        <w:t>RecordSet</w:t>
-      </w:r>
-      <w:proofErr w:type="spellEnd"/>
-      <w:r>
-        <w:rPr>
-          <w:rFonts w:ascii="Menlo" w:hAnsi="Menlo" w:cs="Menlo"/>
-          <w:color w:val="000000" w:themeColor="text1"/>
-          <w:sz w:val="20"/>
-          <w:szCs w:val="20"/>
-          <w:lang w:val="en-US"/>
-        </w:rPr>
-        <w:t xml:space="preserve"> </w:t>
-      </w:r>
-      <w:proofErr w:type="spellStart"/>
-      <w:r>
-        <w:rPr>
-          <w:rFonts w:ascii="Menlo" w:hAnsi="Menlo" w:cs="Menlo"/>
-          <w:color w:val="000000" w:themeColor="text1"/>
-          <w:sz w:val="20"/>
-          <w:szCs w:val="20"/>
-          <w:lang w:val="en-US"/>
-        </w:rPr>
-        <w:t>rs</w:t>
-      </w:r>
-      <w:proofErr w:type="spellEnd"/>
-      <w:r>
-        <w:rPr>
-          <w:rFonts w:ascii="Menlo" w:hAnsi="Menlo" w:cs="Menlo"/>
-          <w:color w:val="000000" w:themeColor="text1"/>
-          <w:sz w:val="20"/>
-          <w:szCs w:val="20"/>
-          <w:lang w:val="en-US"/>
-        </w:rPr>
-        <w:t xml:space="preserve"> = </w:t>
-      </w:r>
+        <w:rPr>
+          <w:rFonts w:ascii="Menlo" w:hAnsi="Menlo" w:cs="Menlo"/>
+          <w:color w:val="000000" w:themeColor="text1"/>
+          <w:sz w:val="20"/>
+          <w:szCs w:val="20"/>
+          <w:lang w:val="en-US"/>
+        </w:rPr>
+      </w:pPr>
       <w:proofErr w:type="spellStart"/>
       <w:proofErr w:type="gramStart"/>
       <w:r>
@@ -1811,7 +2413,7 @@
           <w:szCs w:val="20"/>
           <w:lang w:val="en-US"/>
         </w:rPr>
-        <w:t>conn.getPartialRecordSet</w:t>
+        <w:t>db.createRepositoryIfNotExists</w:t>
       </w:r>
       <w:proofErr w:type="spellEnd"/>
       <w:proofErr w:type="gramEnd"/>
@@ -1823,27 +2425,29 @@
           <w:szCs w:val="20"/>
           <w:lang w:val="en-US"/>
         </w:rPr>
-        <w:t xml:space="preserve">(c, 0, </w:t>
-      </w:r>
-      <w:r>
-        <w:rPr>
-          <w:rFonts w:ascii="Menlo" w:hAnsi="Menlo" w:cs="Menlo"/>
-          <w:color w:val="000000" w:themeColor="text1"/>
-          <w:sz w:val="20"/>
-          <w:szCs w:val="20"/>
-          <w:lang w:val="en-US"/>
-        </w:rPr>
-        <w:t>5000</w:t>
-      </w:r>
-      <w:r>
-        <w:rPr>
-          <w:rFonts w:ascii="Menlo" w:hAnsi="Menlo" w:cs="Menlo"/>
-          <w:color w:val="000000" w:themeColor="text1"/>
-          <w:sz w:val="20"/>
-          <w:szCs w:val="20"/>
-          <w:lang w:val="en-US"/>
-        </w:rPr>
-        <w:t>);</w:t>
+        <w:t>(</w:t>
+      </w:r>
+      <w:proofErr w:type="spellStart"/>
+      <w:r>
+        <w:rPr>
+          <w:rFonts w:ascii="Menlo" w:hAnsi="Menlo" w:cs="Menlo"/>
+          <w:color w:val="000000" w:themeColor="text1"/>
+          <w:sz w:val="20"/>
+          <w:szCs w:val="20"/>
+          <w:lang w:val="en-US"/>
+        </w:rPr>
+        <w:t>ds.getLabel</w:t>
+      </w:r>
+      <w:proofErr w:type="spellEnd"/>
+      <w:r>
+        <w:rPr>
+          <w:rFonts w:ascii="Menlo" w:hAnsi="Menlo" w:cs="Menlo"/>
+          <w:color w:val="000000" w:themeColor="text1"/>
+          <w:sz w:val="20"/>
+          <w:szCs w:val="20"/>
+          <w:lang w:val="en-US"/>
+        </w:rPr>
+        <w:t>());</w:t>
       </w:r>
     </w:p>
     <w:p>
@@ -1859,25 +2463,26 @@
         <w:autoSpaceDE w:val="0"/>
         <w:autoSpaceDN w:val="0"/>
         <w:adjustRightInd w:val="0"/>
-        <w:ind w:firstLine="708"/>
-        <w:rPr>
-          <w:rFonts w:ascii="Menlo" w:hAnsi="Menlo" w:cs="Menlo"/>
-          <w:color w:val="000000" w:themeColor="text1"/>
-          <w:sz w:val="20"/>
-          <w:szCs w:val="20"/>
-          <w:lang w:val="en-US"/>
-        </w:rPr>
-      </w:pPr>
-      <w:r>
-        <w:rPr>
-          <w:rFonts w:ascii="Menlo" w:hAnsi="Menlo" w:cs="Menlo"/>
-          <w:color w:val="000000" w:themeColor="text1"/>
-          <w:sz w:val="20"/>
-          <w:szCs w:val="20"/>
-          <w:lang w:val="en-US"/>
-        </w:rPr>
-        <w:t>for (Attribute</w:t>
-      </w:r>
+        <w:rPr>
+          <w:rFonts w:ascii="Menlo" w:hAnsi="Menlo" w:cs="Menlo"/>
+          <w:color w:val="000000" w:themeColor="text1"/>
+          <w:sz w:val="20"/>
+          <w:szCs w:val="20"/>
+          <w:lang w:val="en-US"/>
+        </w:rPr>
+      </w:pPr>
+      <w:proofErr w:type="spellStart"/>
+      <w:r>
+        <w:rPr>
+          <w:rFonts w:ascii="Menlo" w:hAnsi="Menlo" w:cs="Menlo"/>
+          <w:color w:val="000000" w:themeColor="text1"/>
+          <w:sz w:val="20"/>
+          <w:szCs w:val="20"/>
+          <w:lang w:val="en-US"/>
+        </w:rPr>
+        <w:t>RepositoryConnection</w:t>
+      </w:r>
+      <w:proofErr w:type="spellEnd"/>
       <w:r>
         <w:rPr>
           <w:rFonts w:ascii="Menlo" w:hAnsi="Menlo" w:cs="Menlo"/>
@@ -1888,6 +2493,29 @@
         </w:rPr>
         <w:t xml:space="preserve"> </w:t>
       </w:r>
+      <w:proofErr w:type="spellStart"/>
+      <w:r>
+        <w:rPr>
+          <w:rFonts w:ascii="Menlo" w:hAnsi="Menlo" w:cs="Menlo"/>
+          <w:color w:val="000000" w:themeColor="text1"/>
+          <w:sz w:val="20"/>
+          <w:szCs w:val="20"/>
+          <w:lang w:val="en-US"/>
+        </w:rPr>
+        <w:t>repConn</w:t>
+      </w:r>
+      <w:proofErr w:type="spellEnd"/>
+      <w:r>
+        <w:rPr>
+          <w:rFonts w:ascii="Menlo" w:hAnsi="Menlo" w:cs="Menlo"/>
+          <w:color w:val="000000" w:themeColor="text1"/>
+          <w:sz w:val="20"/>
+          <w:szCs w:val="20"/>
+          <w:lang w:val="en-US"/>
+        </w:rPr>
+        <w:t xml:space="preserve"> = </w:t>
+      </w:r>
+      <w:proofErr w:type="spellStart"/>
       <w:proofErr w:type="gramStart"/>
       <w:r>
         <w:rPr>
@@ -1897,8 +2525,9 @@
           <w:szCs w:val="20"/>
           <w:lang w:val="en-US"/>
         </w:rPr>
-        <w:t>a :</w:t>
-      </w:r>
+        <w:t>db.getRepository</w:t>
+      </w:r>
+      <w:proofErr w:type="spellEnd"/>
       <w:proofErr w:type="gramEnd"/>
       <w:r>
         <w:rPr>
@@ -1908,29 +2537,51 @@
           <w:szCs w:val="20"/>
           <w:lang w:val="en-US"/>
         </w:rPr>
-        <w:t xml:space="preserve"> </w:t>
-      </w:r>
-      <w:proofErr w:type="spellStart"/>
-      <w:r>
-        <w:rPr>
-          <w:rFonts w:ascii="Menlo" w:hAnsi="Menlo" w:cs="Menlo"/>
-          <w:color w:val="000000" w:themeColor="text1"/>
-          <w:sz w:val="20"/>
-          <w:szCs w:val="20"/>
-          <w:lang w:val="en-US"/>
-        </w:rPr>
-        <w:t>c.getSortedAttributes</w:t>
-      </w:r>
-      <w:proofErr w:type="spellEnd"/>
-      <w:r>
-        <w:rPr>
-          <w:rFonts w:ascii="Menlo" w:hAnsi="Menlo" w:cs="Menlo"/>
-          <w:color w:val="000000" w:themeColor="text1"/>
-          <w:sz w:val="20"/>
-          <w:szCs w:val="20"/>
-          <w:lang w:val="en-US"/>
-        </w:rPr>
-        <w:t>()) {</w:t>
+        <w:t>(</w:t>
+      </w:r>
+      <w:proofErr w:type="spellStart"/>
+      <w:r>
+        <w:rPr>
+          <w:rFonts w:ascii="Menlo" w:hAnsi="Menlo" w:cs="Menlo"/>
+          <w:color w:val="000000" w:themeColor="text1"/>
+          <w:sz w:val="20"/>
+          <w:szCs w:val="20"/>
+          <w:lang w:val="en-US"/>
+        </w:rPr>
+        <w:t>ds.getLabel</w:t>
+      </w:r>
+      <w:proofErr w:type="spellEnd"/>
+      <w:r>
+        <w:rPr>
+          <w:rFonts w:ascii="Menlo" w:hAnsi="Menlo" w:cs="Menlo"/>
+          <w:color w:val="000000" w:themeColor="text1"/>
+          <w:sz w:val="20"/>
+          <w:szCs w:val="20"/>
+          <w:lang w:val="en-US"/>
+        </w:rPr>
+        <w:t>()).</w:t>
+      </w:r>
+      <w:proofErr w:type="spellStart"/>
+      <w:r>
+        <w:rPr>
+          <w:rFonts w:ascii="Menlo" w:hAnsi="Menlo" w:cs="Menlo"/>
+          <w:color w:val="000000" w:themeColor="text1"/>
+          <w:sz w:val="20"/>
+          <w:szCs w:val="20"/>
+          <w:lang w:val="en-US"/>
+        </w:rPr>
+        <w:t>getConnection</w:t>
+      </w:r>
+      <w:proofErr w:type="spellEnd"/>
+      <w:r>
+        <w:rPr>
+          <w:rFonts w:ascii="Menlo" w:hAnsi="Menlo" w:cs="Menlo"/>
+          <w:color w:val="000000" w:themeColor="text1"/>
+          <w:sz w:val="20"/>
+          <w:szCs w:val="20"/>
+          <w:lang w:val="en-US"/>
+        </w:rPr>
+        <w:t>();</w:t>
       </w:r>
     </w:p>
     <w:p>
@@ -1946,24 +2597,35 @@
         <w:autoSpaceDE w:val="0"/>
         <w:autoSpaceDN w:val="0"/>
         <w:adjustRightInd w:val="0"/>
-        <w:ind w:firstLine="708"/>
-        <w:rPr>
-          <w:rFonts w:ascii="Menlo" w:hAnsi="Menlo" w:cs="Menlo"/>
-          <w:color w:val="000000" w:themeColor="text1"/>
-          <w:sz w:val="20"/>
-          <w:szCs w:val="20"/>
-          <w:lang w:val="en-US"/>
-        </w:rPr>
-      </w:pPr>
-      <w:r>
-        <w:rPr>
-          <w:rFonts w:ascii="Menlo" w:hAnsi="Menlo" w:cs="Menlo"/>
-          <w:color w:val="000000" w:themeColor="text1"/>
-          <w:sz w:val="20"/>
-          <w:szCs w:val="20"/>
-          <w:lang w:val="en-US"/>
-        </w:rPr>
-        <w:t xml:space="preserve">      </w:t>
+        <w:rPr>
+          <w:rFonts w:ascii="Menlo" w:hAnsi="Menlo" w:cs="Menlo"/>
+          <w:color w:val="000000" w:themeColor="text1"/>
+          <w:sz w:val="20"/>
+          <w:szCs w:val="20"/>
+          <w:lang w:val="en-US"/>
+        </w:rPr>
+      </w:pPr>
+      <w:proofErr w:type="spellStart"/>
+      <w:r>
+        <w:rPr>
+          <w:rFonts w:ascii="Menlo" w:hAnsi="Menlo" w:cs="Menlo"/>
+          <w:color w:val="000000" w:themeColor="text1"/>
+          <w:sz w:val="20"/>
+          <w:szCs w:val="20"/>
+          <w:lang w:val="en-US"/>
+        </w:rPr>
+        <w:t>repConn.add</w:t>
+      </w:r>
+      <w:proofErr w:type="spellEnd"/>
+      <w:r>
+        <w:rPr>
+          <w:rFonts w:ascii="Menlo" w:hAnsi="Menlo" w:cs="Menlo"/>
+          <w:color w:val="000000" w:themeColor="text1"/>
+          <w:sz w:val="20"/>
+          <w:szCs w:val="20"/>
+          <w:lang w:val="en-US"/>
+        </w:rPr>
+        <w:t>(</w:t>
       </w:r>
       <w:proofErr w:type="spellStart"/>
       <w:proofErr w:type="gramStart"/>
@@ -1975,7 +2637,7 @@
           <w:szCs w:val="20"/>
           <w:lang w:val="en-US"/>
         </w:rPr>
-        <w:t>a.annotateProfile</w:t>
+        <w:t>ds.getGraphModel</w:t>
       </w:r>
       <w:proofErr w:type="spellEnd"/>
       <w:proofErr w:type="gramEnd"/>
@@ -1987,29 +2649,7 @@
           <w:szCs w:val="20"/>
           <w:lang w:val="en-US"/>
         </w:rPr>
-        <w:t>(</w:t>
-      </w:r>
-      <w:proofErr w:type="spellStart"/>
-      <w:r>
-        <w:rPr>
-          <w:rFonts w:ascii="Menlo" w:hAnsi="Menlo" w:cs="Menlo"/>
-          <w:color w:val="000000" w:themeColor="text1"/>
-          <w:sz w:val="20"/>
-          <w:szCs w:val="20"/>
-          <w:lang w:val="en-US"/>
-        </w:rPr>
-        <w:t>rs</w:t>
-      </w:r>
-      <w:proofErr w:type="spellEnd"/>
-      <w:r>
-        <w:rPr>
-          <w:rFonts w:ascii="Menlo" w:hAnsi="Menlo" w:cs="Menlo"/>
-          <w:color w:val="000000" w:themeColor="text1"/>
-          <w:sz w:val="20"/>
-          <w:szCs w:val="20"/>
-          <w:lang w:val="en-US"/>
-        </w:rPr>
-        <w:t>);</w:t>
+        <w:t>());</w:t>
       </w:r>
     </w:p>
     <w:p>
@@ -2025,25 +2665,85 @@
         <w:autoSpaceDE w:val="0"/>
         <w:autoSpaceDN w:val="0"/>
         <w:adjustRightInd w:val="0"/>
-        <w:ind w:firstLine="708"/>
-        <w:rPr>
-          <w:rFonts w:ascii="Menlo" w:hAnsi="Menlo" w:cs="Menlo"/>
-          <w:color w:val="000000" w:themeColor="text1"/>
-          <w:sz w:val="20"/>
-          <w:szCs w:val="20"/>
-          <w:lang w:val="en-US"/>
-        </w:rPr>
-      </w:pPr>
-      <w:r>
-        <w:rPr>
-          <w:rFonts w:ascii="Menlo" w:hAnsi="Menlo" w:cs="Menlo"/>
-          <w:color w:val="000000" w:themeColor="text1"/>
-          <w:sz w:val="20"/>
-          <w:szCs w:val="20"/>
-          <w:lang w:val="en-US"/>
-        </w:rPr>
-        <w:lastRenderedPageBreak/>
-        <w:t>}</w:t>
+        <w:rPr>
+          <w:rFonts w:ascii="Menlo" w:hAnsi="Menlo" w:cs="Menlo"/>
+          <w:color w:val="000000" w:themeColor="text1"/>
+          <w:sz w:val="20"/>
+          <w:szCs w:val="20"/>
+          <w:lang w:val="en-US"/>
+        </w:rPr>
+      </w:pPr>
+      <w:proofErr w:type="spellStart"/>
+      <w:proofErr w:type="gramStart"/>
+      <w:r>
+        <w:rPr>
+          <w:rFonts w:ascii="Menlo" w:hAnsi="Menlo" w:cs="Menlo"/>
+          <w:color w:val="000000" w:themeColor="text1"/>
+          <w:sz w:val="20"/>
+          <w:szCs w:val="20"/>
+          <w:lang w:val="en-US"/>
+        </w:rPr>
+        <w:t>db.close</w:t>
+      </w:r>
+      <w:proofErr w:type="spellEnd"/>
+      <w:proofErr w:type="gramEnd"/>
+      <w:r>
+        <w:rPr>
+          <w:rFonts w:ascii="Menlo" w:hAnsi="Menlo" w:cs="Menlo"/>
+          <w:color w:val="000000" w:themeColor="text1"/>
+          <w:sz w:val="20"/>
+          <w:szCs w:val="20"/>
+          <w:lang w:val="en-US"/>
+        </w:rPr>
+        <w:t>();</w:t>
+      </w:r>
+    </w:p>
+    <w:p>
+      <w:pPr>
+        <w:rPr>
+          <w:lang w:val="en-US"/>
+        </w:rPr>
+      </w:pPr>
+    </w:p>
+    <w:p>
+      <w:pPr>
+        <w:rPr>
+          <w:lang w:val="en-US"/>
+        </w:rPr>
+      </w:pPr>
+      <w:r>
+        <w:rPr>
+          <w:lang w:val="en-US"/>
+        </w:rPr>
+        <w:t xml:space="preserve">Optionally, it is also possible to export the KG to </w:t>
+      </w:r>
+      <w:proofErr w:type="gramStart"/>
+      <w:r>
+        <w:rPr>
+          <w:lang w:val="en-US"/>
+        </w:rPr>
+        <w:t>a .</w:t>
+      </w:r>
+      <w:proofErr w:type="spellStart"/>
+      <w:r>
+        <w:rPr>
+          <w:lang w:val="en-US"/>
+        </w:rPr>
+        <w:t>ttl</w:t>
+      </w:r>
+      <w:proofErr w:type="spellEnd"/>
+      <w:proofErr w:type="gramEnd"/>
+      <w:r>
+        <w:rPr>
+          <w:lang w:val="en-US"/>
+        </w:rPr>
+        <w:t xml:space="preserve"> file (Turtle syntax)</w:t>
+      </w:r>
+      <w:r>
+        <w:rPr>
+          <w:lang w:val="en-US"/>
+        </w:rPr>
+        <w:t>.</w:t>
       </w:r>
     </w:p>
     <w:p>
@@ -2067,25 +2767,239 @@
           <w:lang w:val="en-US"/>
         </w:rPr>
       </w:pPr>
-      <w:r>
-        <w:rPr>
-          <w:rFonts w:ascii="Menlo" w:hAnsi="Menlo" w:cs="Menlo"/>
-          <w:color w:val="000000" w:themeColor="text1"/>
-          <w:sz w:val="20"/>
-          <w:szCs w:val="20"/>
-          <w:lang w:val="en-US"/>
-        </w:rPr>
-        <w:t>}</w:t>
-      </w:r>
-    </w:p>
-    <w:p>
-      <w:pPr>
-        <w:rPr>
-          <w:lang w:val="en-US"/>
-        </w:rPr>
-      </w:pPr>
-      <w:bookmarkStart w:id="0" w:name="_GoBack"/>
-      <w:bookmarkEnd w:id="0"/>
+      <w:proofErr w:type="spellStart"/>
+      <w:r>
+        <w:rPr>
+          <w:rFonts w:ascii="Menlo" w:hAnsi="Menlo" w:cs="Menlo"/>
+          <w:color w:val="000000" w:themeColor="text1"/>
+          <w:sz w:val="20"/>
+          <w:szCs w:val="20"/>
+          <w:lang w:val="en-US"/>
+        </w:rPr>
+        <w:t>FileOutputStream</w:t>
+      </w:r>
+      <w:proofErr w:type="spellEnd"/>
+      <w:r>
+        <w:rPr>
+          <w:rFonts w:ascii="Menlo" w:hAnsi="Menlo" w:cs="Menlo"/>
+          <w:color w:val="000000" w:themeColor="text1"/>
+          <w:sz w:val="20"/>
+          <w:szCs w:val="20"/>
+          <w:lang w:val="en-US"/>
+        </w:rPr>
+        <w:t xml:space="preserve"> out = new </w:t>
+      </w:r>
+      <w:proofErr w:type="spellStart"/>
+      <w:proofErr w:type="gramStart"/>
+      <w:r>
+        <w:rPr>
+          <w:rFonts w:ascii="Menlo" w:hAnsi="Menlo" w:cs="Menlo"/>
+          <w:color w:val="000000" w:themeColor="text1"/>
+          <w:sz w:val="20"/>
+          <w:szCs w:val="20"/>
+          <w:lang w:val="en-US"/>
+        </w:rPr>
+        <w:t>FileOutputStream</w:t>
+      </w:r>
+      <w:proofErr w:type="spellEnd"/>
+      <w:r>
+        <w:rPr>
+          <w:rFonts w:ascii="Menlo" w:hAnsi="Menlo" w:cs="Menlo"/>
+          <w:color w:val="000000" w:themeColor="text1"/>
+          <w:sz w:val="20"/>
+          <w:szCs w:val="20"/>
+          <w:lang w:val="en-US"/>
+        </w:rPr>
+        <w:t>(</w:t>
+      </w:r>
+      <w:proofErr w:type="spellStart"/>
+      <w:proofErr w:type="gramEnd"/>
+      <w:r>
+        <w:rPr>
+          <w:rFonts w:ascii="Menlo" w:hAnsi="Menlo" w:cs="Menlo"/>
+          <w:color w:val="000000" w:themeColor="text1"/>
+          <w:sz w:val="20"/>
+          <w:szCs w:val="20"/>
+          <w:lang w:val="en-US"/>
+        </w:rPr>
+        <w:t>Constants.RESSOURCES</w:t>
+      </w:r>
+      <w:proofErr w:type="spellEnd"/>
+      <w:r>
+        <w:rPr>
+          <w:rFonts w:ascii="Menlo" w:hAnsi="Menlo" w:cs="Menlo"/>
+          <w:color w:val="000000" w:themeColor="text1"/>
+          <w:sz w:val="20"/>
+          <w:szCs w:val="20"/>
+          <w:lang w:val="en-US"/>
+        </w:rPr>
+        <w:t xml:space="preserve"> + "export/</w:t>
+      </w:r>
+      <w:proofErr w:type="spellStart"/>
+      <w:r>
+        <w:rPr>
+          <w:rFonts w:ascii="Menlo" w:hAnsi="Menlo" w:cs="Menlo"/>
+          <w:color w:val="000000" w:themeColor="text1"/>
+          <w:sz w:val="20"/>
+          <w:szCs w:val="20"/>
+          <w:lang w:val="en-US"/>
+        </w:rPr>
+        <w:t>supplychain.ttl</w:t>
+      </w:r>
+      <w:proofErr w:type="spellEnd"/>
+      <w:r>
+        <w:rPr>
+          <w:rFonts w:ascii="Menlo" w:hAnsi="Menlo" w:cs="Menlo"/>
+          <w:color w:val="000000" w:themeColor="text1"/>
+          <w:sz w:val="20"/>
+          <w:szCs w:val="20"/>
+          <w:lang w:val="en-US"/>
+        </w:rPr>
+        <w:t>");</w:t>
+      </w:r>
+    </w:p>
+    <w:p>
+      <w:pPr>
+        <w:widowControl w:val="0"/>
+        <w:pBdr>
+          <w:top w:val="single" w:sz="4" w:space="1" w:color="auto"/>
+          <w:left w:val="single" w:sz="4" w:space="4" w:color="auto"/>
+          <w:bottom w:val="single" w:sz="4" w:space="1" w:color="auto"/>
+          <w:right w:val="single" w:sz="4" w:space="4" w:color="auto"/>
+        </w:pBdr>
+        <w:shd w:val="clear" w:color="auto" w:fill="F2F2F2" w:themeFill="background1" w:themeFillShade="F2"/>
+        <w:autoSpaceDE w:val="0"/>
+        <w:autoSpaceDN w:val="0"/>
+        <w:adjustRightInd w:val="0"/>
+        <w:rPr>
+          <w:rFonts w:ascii="Menlo" w:hAnsi="Menlo" w:cs="Menlo"/>
+          <w:color w:val="000000" w:themeColor="text1"/>
+          <w:sz w:val="20"/>
+          <w:szCs w:val="20"/>
+          <w:lang w:val="en-US"/>
+        </w:rPr>
+      </w:pPr>
+      <w:proofErr w:type="spellStart"/>
+      <w:r>
+        <w:rPr>
+          <w:rFonts w:ascii="Menlo" w:hAnsi="Menlo" w:cs="Menlo"/>
+          <w:color w:val="000000" w:themeColor="text1"/>
+          <w:sz w:val="20"/>
+          <w:szCs w:val="20"/>
+          <w:lang w:val="en-US"/>
+        </w:rPr>
+        <w:t>Rio.write</w:t>
+      </w:r>
+      <w:proofErr w:type="spellEnd"/>
+      <w:r>
+        <w:rPr>
+          <w:rFonts w:ascii="Menlo" w:hAnsi="Menlo" w:cs="Menlo"/>
+          <w:color w:val="000000" w:themeColor="text1"/>
+          <w:sz w:val="20"/>
+          <w:szCs w:val="20"/>
+          <w:lang w:val="en-US"/>
+        </w:rPr>
+        <w:t>(</w:t>
+      </w:r>
+      <w:proofErr w:type="spellStart"/>
+      <w:proofErr w:type="gramStart"/>
+      <w:r>
+        <w:rPr>
+          <w:rFonts w:ascii="Menlo" w:hAnsi="Menlo" w:cs="Menlo"/>
+          <w:color w:val="000000" w:themeColor="text1"/>
+          <w:sz w:val="20"/>
+          <w:szCs w:val="20"/>
+          <w:lang w:val="en-US"/>
+        </w:rPr>
+        <w:t>ds.getGraphModel</w:t>
+      </w:r>
+      <w:proofErr w:type="spellEnd"/>
+      <w:proofErr w:type="gramEnd"/>
+      <w:r>
+        <w:rPr>
+          <w:rFonts w:ascii="Menlo" w:hAnsi="Menlo" w:cs="Menlo"/>
+          <w:color w:val="000000" w:themeColor="text1"/>
+          <w:sz w:val="20"/>
+          <w:szCs w:val="20"/>
+          <w:lang w:val="en-US"/>
+        </w:rPr>
+        <w:t xml:space="preserve">(), out, </w:t>
+      </w:r>
+      <w:proofErr w:type="spellStart"/>
+      <w:r>
+        <w:rPr>
+          <w:rFonts w:ascii="Menlo" w:hAnsi="Menlo" w:cs="Menlo"/>
+          <w:color w:val="000000" w:themeColor="text1"/>
+          <w:sz w:val="20"/>
+          <w:szCs w:val="20"/>
+          <w:lang w:val="en-US"/>
+        </w:rPr>
+        <w:t>RDFFormat.TURTLE</w:t>
+      </w:r>
+      <w:proofErr w:type="spellEnd"/>
+      <w:r>
+        <w:rPr>
+          <w:rFonts w:ascii="Menlo" w:hAnsi="Menlo" w:cs="Menlo"/>
+          <w:color w:val="000000" w:themeColor="text1"/>
+          <w:sz w:val="20"/>
+          <w:szCs w:val="20"/>
+          <w:lang w:val="en-US"/>
+        </w:rPr>
+        <w:t>);</w:t>
+      </w:r>
+    </w:p>
+    <w:p>
+      <w:pPr>
+        <w:widowControl w:val="0"/>
+        <w:pBdr>
+          <w:top w:val="single" w:sz="4" w:space="1" w:color="auto"/>
+          <w:left w:val="single" w:sz="4" w:space="4" w:color="auto"/>
+          <w:bottom w:val="single" w:sz="4" w:space="1" w:color="auto"/>
+          <w:right w:val="single" w:sz="4" w:space="4" w:color="auto"/>
+        </w:pBdr>
+        <w:shd w:val="clear" w:color="auto" w:fill="F2F2F2" w:themeFill="background1" w:themeFillShade="F2"/>
+        <w:autoSpaceDE w:val="0"/>
+        <w:autoSpaceDN w:val="0"/>
+        <w:adjustRightInd w:val="0"/>
+        <w:rPr>
+          <w:rFonts w:ascii="Menlo" w:hAnsi="Menlo" w:cs="Menlo"/>
+          <w:color w:val="000000" w:themeColor="text1"/>
+          <w:sz w:val="20"/>
+          <w:szCs w:val="20"/>
+          <w:lang w:val="en-US"/>
+        </w:rPr>
+      </w:pPr>
+      <w:proofErr w:type="spellStart"/>
+      <w:proofErr w:type="gramStart"/>
+      <w:r>
+        <w:rPr>
+          <w:rFonts w:ascii="Menlo" w:hAnsi="Menlo" w:cs="Menlo"/>
+          <w:color w:val="000000" w:themeColor="text1"/>
+          <w:sz w:val="20"/>
+          <w:szCs w:val="20"/>
+          <w:lang w:val="en-US"/>
+        </w:rPr>
+        <w:t>out.close</w:t>
+      </w:r>
+      <w:proofErr w:type="spellEnd"/>
+      <w:proofErr w:type="gramEnd"/>
+      <w:r>
+        <w:rPr>
+          <w:rFonts w:ascii="Menlo" w:hAnsi="Menlo" w:cs="Menlo"/>
+          <w:color w:val="000000" w:themeColor="text1"/>
+          <w:sz w:val="20"/>
+          <w:szCs w:val="20"/>
+          <w:lang w:val="en-US"/>
+        </w:rPr>
+        <w:t>();</w:t>
+      </w:r>
+    </w:p>
+    <w:p>
+      <w:pPr>
+        <w:rPr>
+          <w:lang w:val="en-US"/>
+        </w:rPr>
+      </w:pPr>
     </w:p>
     <w:p>
       <w:pPr>
@@ -2126,9 +3040,9 @@
       </w:pPr>
     </w:p>
     <w:sectPr>
-      <w:headerReference w:type="default" r:id="rId7"/>
-      <w:footerReference w:type="even" r:id="rId8"/>
-      <w:footerReference w:type="default" r:id="rId9"/>
+      <w:headerReference w:type="default" r:id="rId9"/>
+      <w:footerReference w:type="even" r:id="rId10"/>
+      <w:footerReference w:type="default" r:id="rId11"/>
       <w:pgSz w:w="11900" w:h="16840"/>
       <w:pgMar w:top="1417" w:right="1417" w:bottom="1134" w:left="1417" w:header="708" w:footer="708" w:gutter="0"/>
       <w:cols w:space="708"/>
@@ -2740,6 +3654,92 @@
     </w:lvl>
   </w:abstractNum>
   <w:abstractNum w:abstractNumId="4" w15:restartNumberingAfterBreak="0">
+    <w:nsid w:val="23C91EAD"/>
+    <w:multiLevelType w:val="hybridMultilevel"/>
+    <w:tmpl w:val="F6C80ED6"/>
+    <w:lvl w:ilvl="0" w:tplc="0409000F">
+      <w:start w:val="1"/>
+      <w:numFmt w:val="decimal"/>
+      <w:lvlText w:val="%1."/>
+      <w:lvlJc w:val="left"/>
+      <w:pPr>
+        <w:ind w:left="720" w:hanging="360"/>
+      </w:pPr>
+    </w:lvl>
+    <w:lvl w:ilvl="1" w:tplc="04090019" w:tentative="1">
+      <w:start w:val="1"/>
+      <w:numFmt w:val="lowerLetter"/>
+      <w:lvlText w:val="%2."/>
+      <w:lvlJc w:val="left"/>
+      <w:pPr>
+        <w:ind w:left="1440" w:hanging="360"/>
+      </w:pPr>
+    </w:lvl>
+    <w:lvl w:ilvl="2" w:tplc="0409001B" w:tentative="1">
+      <w:start w:val="1"/>
+      <w:numFmt w:val="lowerRoman"/>
+      <w:lvlText w:val="%3."/>
+      <w:lvlJc w:val="right"/>
+      <w:pPr>
+        <w:ind w:left="2160" w:hanging="180"/>
+      </w:pPr>
+    </w:lvl>
+    <w:lvl w:ilvl="3" w:tplc="0409000F" w:tentative="1">
+      <w:start w:val="1"/>
+      <w:numFmt w:val="decimal"/>
+      <w:lvlText w:val="%4."/>
+      <w:lvlJc w:val="left"/>
+      <w:pPr>
+        <w:ind w:left="2880" w:hanging="360"/>
+      </w:pPr>
+    </w:lvl>
+    <w:lvl w:ilvl="4" w:tplc="04090019" w:tentative="1">
+      <w:start w:val="1"/>
+      <w:numFmt w:val="lowerLetter"/>
+      <w:lvlText w:val="%5."/>
+      <w:lvlJc w:val="left"/>
+      <w:pPr>
+        <w:ind w:left="3600" w:hanging="360"/>
+      </w:pPr>
+    </w:lvl>
+    <w:lvl w:ilvl="5" w:tplc="0409001B" w:tentative="1">
+      <w:start w:val="1"/>
+      <w:numFmt w:val="lowerRoman"/>
+      <w:lvlText w:val="%6."/>
+      <w:lvlJc w:val="right"/>
+      <w:pPr>
+        <w:ind w:left="4320" w:hanging="180"/>
+      </w:pPr>
+    </w:lvl>
+    <w:lvl w:ilvl="6" w:tplc="0409000F" w:tentative="1">
+      <w:start w:val="1"/>
+      <w:numFmt w:val="decimal"/>
+      <w:lvlText w:val="%7."/>
+      <w:lvlJc w:val="left"/>
+      <w:pPr>
+        <w:ind w:left="5040" w:hanging="360"/>
+      </w:pPr>
+    </w:lvl>
+    <w:lvl w:ilvl="7" w:tplc="04090019" w:tentative="1">
+      <w:start w:val="1"/>
+      <w:numFmt w:val="lowerLetter"/>
+      <w:lvlText w:val="%8."/>
+      <w:lvlJc w:val="left"/>
+      <w:pPr>
+        <w:ind w:left="5760" w:hanging="360"/>
+      </w:pPr>
+    </w:lvl>
+    <w:lvl w:ilvl="8" w:tplc="0409001B" w:tentative="1">
+      <w:start w:val="1"/>
+      <w:numFmt w:val="lowerRoman"/>
+      <w:lvlText w:val="%9."/>
+      <w:lvlJc w:val="right"/>
+      <w:pPr>
+        <w:ind w:left="6480" w:hanging="180"/>
+      </w:pPr>
+    </w:lvl>
+  </w:abstractNum>
+  <w:abstractNum w:abstractNumId="5" w15:restartNumberingAfterBreak="0">
     <w:nsid w:val="3CD45684"/>
     <w:multiLevelType w:val="hybridMultilevel"/>
     <w:tmpl w:val="274CD4CC"/>
@@ -2828,7 +3828,7 @@
       </w:pPr>
     </w:lvl>
   </w:abstractNum>
-  <w:abstractNum w:abstractNumId="5" w15:restartNumberingAfterBreak="0">
+  <w:abstractNum w:abstractNumId="6" w15:restartNumberingAfterBreak="0">
     <w:nsid w:val="40E0225D"/>
     <w:multiLevelType w:val="hybridMultilevel"/>
     <w:tmpl w:val="FD1CD0CC"/>
@@ -2941,7 +3941,7 @@
       </w:rPr>
     </w:lvl>
   </w:abstractNum>
-  <w:abstractNum w:abstractNumId="6" w15:restartNumberingAfterBreak="0">
+  <w:abstractNum w:abstractNumId="7" w15:restartNumberingAfterBreak="0">
     <w:nsid w:val="6A8E176D"/>
     <w:multiLevelType w:val="hybridMultilevel"/>
     <w:tmpl w:val="274CD4CC"/>
@@ -3030,7 +4030,7 @@
       </w:pPr>
     </w:lvl>
   </w:abstractNum>
-  <w:abstractNum w:abstractNumId="7" w15:restartNumberingAfterBreak="0">
+  <w:abstractNum w:abstractNumId="8" w15:restartNumberingAfterBreak="0">
     <w:nsid w:val="74AE0C16"/>
     <w:multiLevelType w:val="hybridMultilevel"/>
     <w:tmpl w:val="32543AB8"/>
@@ -3120,13 +4120,13 @@
     </w:lvl>
   </w:abstractNum>
   <w:num w:numId="1">
+    <w:abstractNumId w:val="8"/>
+  </w:num>
+  <w:num w:numId="2">
     <w:abstractNumId w:val="7"/>
   </w:num>
-  <w:num w:numId="2">
+  <w:num w:numId="3">
     <w:abstractNumId w:val="6"/>
-  </w:num>
-  <w:num w:numId="3">
-    <w:abstractNumId w:val="5"/>
   </w:num>
   <w:num w:numId="4">
     <w:abstractNumId w:val="2"/>
@@ -3135,13 +4135,16 @@
     <w:abstractNumId w:val="3"/>
   </w:num>
   <w:num w:numId="6">
-    <w:abstractNumId w:val="4"/>
+    <w:abstractNumId w:val="5"/>
   </w:num>
   <w:num w:numId="7">
     <w:abstractNumId w:val="1"/>
   </w:num>
   <w:num w:numId="8">
     <w:abstractNumId w:val="0"/>
+  </w:num>
+  <w:num w:numId="9">
+    <w:abstractNumId w:val="4"/>
   </w:num>
 </w:numbering>
 </file>
@@ -3695,6 +4698,17 @@
     <w:unhideWhenUsed/>
     <w:rsid w:val="003664D2"/>
   </w:style>
+  <w:style w:type="character" w:styleId="Hyperlink">
+    <w:name w:val="Hyperlink"/>
+    <w:basedOn w:val="Absatz-Standardschriftart"/>
+    <w:uiPriority w:val="99"/>
+    <w:unhideWhenUsed/>
+    <w:rsid w:val="00807E73"/>
+    <w:rPr>
+      <w:color w:val="0563C1" w:themeColor="hyperlink"/>
+      <w:u w:val="single"/>
+    </w:rPr>
+  </w:style>
 </w:styles>
 </file>
 

</xml_diff>

<commit_message>
add influx to kg
update getting started and add influx db export to kg
</commit_message>
<xml_diff>
--- a/documentation/BlocK-DaQ-getting-started.docx
+++ b/documentation/BlocK-DaQ-getting-started.docx
@@ -1068,7 +1068,27 @@
           <w:szCs w:val="20"/>
           <w:lang w:val="en-US"/>
         </w:rPr>
-        <w:t xml:space="preserve">conn = new </w:t>
+        <w:t>conn</w:t>
+      </w:r>
+      <w:r>
+        <w:rPr>
+          <w:rFonts w:ascii="Menlo" w:hAnsi="Menlo" w:cs="Menlo"/>
+          <w:color w:val="000000" w:themeColor="text1"/>
+          <w:sz w:val="20"/>
+          <w:szCs w:val="20"/>
+          <w:lang w:val="en-US"/>
+        </w:rPr>
+        <w:t>1</w:t>
+      </w:r>
+      <w:r>
+        <w:rPr>
+          <w:rFonts w:ascii="Menlo" w:hAnsi="Menlo" w:cs="Menlo"/>
+          <w:color w:val="000000" w:themeColor="text1"/>
+          <w:sz w:val="20"/>
+          <w:szCs w:val="20"/>
+          <w:lang w:val="en-US"/>
+        </w:rPr>
+        <w:t xml:space="preserve"> = new </w:t>
       </w:r>
       <w:proofErr w:type="spellStart"/>
       <w:proofErr w:type="gramStart"/>
@@ -1223,7 +1243,6 @@
         </w:rPr>
         <w:t xml:space="preserve"> </w:t>
       </w:r>
-      <w:proofErr w:type="spellStart"/>
       <w:r>
         <w:rPr>
           <w:rFonts w:ascii="Menlo" w:hAnsi="Menlo" w:cs="Menlo"/>
@@ -1242,9 +1261,8 @@
           <w:szCs w:val="20"/>
           <w:lang w:val="en-US"/>
         </w:rPr>
-        <w:t>NW</w:t>
-      </w:r>
-      <w:proofErr w:type="spellEnd"/>
+        <w:t>2</w:t>
+      </w:r>
       <w:r>
         <w:rPr>
           <w:rFonts w:ascii="Menlo" w:hAnsi="Menlo" w:cs="Menlo"/>
@@ -1581,18 +1599,40 @@
           <w:szCs w:val="20"/>
           <w:lang w:val="en-US"/>
         </w:rPr>
-        <w:t xml:space="preserve"> ds</w:t>
-      </w:r>
-      <w:r>
-        <w:rPr>
-          <w:rFonts w:ascii="Menlo" w:hAnsi="Menlo" w:cs="Menlo"/>
-          <w:color w:val="000000" w:themeColor="text1"/>
-          <w:sz w:val="20"/>
-          <w:szCs w:val="20"/>
-          <w:lang w:val="en-US"/>
-        </w:rPr>
         <w:t xml:space="preserve"> </w:t>
       </w:r>
+      <w:proofErr w:type="spellStart"/>
+      <w:r>
+        <w:rPr>
+          <w:rFonts w:ascii="Menlo" w:hAnsi="Menlo" w:cs="Menlo"/>
+          <w:color w:val="000000" w:themeColor="text1"/>
+          <w:sz w:val="20"/>
+          <w:szCs w:val="20"/>
+          <w:lang w:val="en-US"/>
+        </w:rPr>
+        <w:t>ds</w:t>
+      </w:r>
+      <w:r>
+        <w:rPr>
+          <w:rFonts w:ascii="Menlo" w:hAnsi="Menlo" w:cs="Menlo"/>
+          <w:color w:val="000000" w:themeColor="text1"/>
+          <w:sz w:val="20"/>
+          <w:szCs w:val="20"/>
+          <w:lang w:val="en-US"/>
+        </w:rPr>
+        <w:t>SC</w:t>
+      </w:r>
+      <w:proofErr w:type="spellEnd"/>
+      <w:r>
+        <w:rPr>
+          <w:rFonts w:ascii="Menlo" w:hAnsi="Menlo" w:cs="Menlo"/>
+          <w:color w:val="000000" w:themeColor="text1"/>
+          <w:sz w:val="20"/>
+          <w:szCs w:val="20"/>
+          <w:lang w:val="en-US"/>
+        </w:rPr>
+        <w:t xml:space="preserve"> </w:t>
+      </w:r>
       <w:r>
         <w:rPr>
           <w:rFonts w:ascii="Menlo" w:hAnsi="Menlo" w:cs="Menlo"/>
@@ -1603,8 +1643,6 @@
         </w:rPr>
         <w:t xml:space="preserve">= </w:t>
       </w:r>
-      <w:proofErr w:type="spellStart"/>
-      <w:proofErr w:type="gramStart"/>
       <w:r>
         <w:rPr>
           <w:rFonts w:ascii="Menlo" w:hAnsi="Menlo" w:cs="Menlo"/>
@@ -1623,19 +1661,123 @@
           <w:szCs w:val="20"/>
           <w:lang w:val="en-US"/>
         </w:rPr>
-        <w:t>.loadSchema</w:t>
-      </w:r>
-      <w:proofErr w:type="spellEnd"/>
-      <w:proofErr w:type="gramEnd"/>
-      <w:r>
-        <w:rPr>
-          <w:rFonts w:ascii="Menlo" w:hAnsi="Menlo" w:cs="Menlo"/>
-          <w:color w:val="000000" w:themeColor="text1"/>
-          <w:sz w:val="20"/>
-          <w:szCs w:val="20"/>
-          <w:lang w:val="en-US"/>
-        </w:rPr>
-        <w:t>();</w:t>
+        <w:t>1</w:t>
+      </w:r>
+      <w:r>
+        <w:rPr>
+          <w:rFonts w:ascii="Menlo" w:hAnsi="Menlo" w:cs="Menlo"/>
+          <w:color w:val="000000" w:themeColor="text1"/>
+          <w:sz w:val="20"/>
+          <w:szCs w:val="20"/>
+          <w:lang w:val="en-US"/>
+        </w:rPr>
+        <w:t>.loadSchema();</w:t>
+      </w:r>
+    </w:p>
+    <w:p>
+      <w:pPr>
+        <w:widowControl w:val="0"/>
+        <w:pBdr>
+          <w:top w:val="single" w:sz="4" w:space="1" w:color="auto"/>
+          <w:left w:val="single" w:sz="4" w:space="4" w:color="auto"/>
+          <w:bottom w:val="single" w:sz="4" w:space="1" w:color="auto"/>
+          <w:right w:val="single" w:sz="4" w:space="4" w:color="auto"/>
+        </w:pBdr>
+        <w:shd w:val="clear" w:color="auto" w:fill="F2F2F2" w:themeFill="background1" w:themeFillShade="F2"/>
+        <w:autoSpaceDE w:val="0"/>
+        <w:autoSpaceDN w:val="0"/>
+        <w:adjustRightInd w:val="0"/>
+        <w:rPr>
+          <w:rFonts w:ascii="Menlo" w:hAnsi="Menlo" w:cs="Menlo"/>
+          <w:color w:val="000000" w:themeColor="text1"/>
+          <w:sz w:val="20"/>
+          <w:szCs w:val="20"/>
+          <w:lang w:val="en-US"/>
+        </w:rPr>
+      </w:pPr>
+      <w:proofErr w:type="spellStart"/>
+      <w:r>
+        <w:rPr>
+          <w:rFonts w:ascii="Menlo" w:hAnsi="Menlo" w:cs="Menlo"/>
+          <w:color w:val="000000" w:themeColor="text1"/>
+          <w:sz w:val="20"/>
+          <w:szCs w:val="20"/>
+          <w:lang w:val="en-US"/>
+        </w:rPr>
+        <w:t>Datasource</w:t>
+      </w:r>
+      <w:proofErr w:type="spellEnd"/>
+      <w:r>
+        <w:rPr>
+          <w:rFonts w:ascii="Menlo" w:hAnsi="Menlo" w:cs="Menlo"/>
+          <w:color w:val="000000" w:themeColor="text1"/>
+          <w:sz w:val="20"/>
+          <w:szCs w:val="20"/>
+          <w:lang w:val="en-US"/>
+        </w:rPr>
+        <w:t xml:space="preserve"> </w:t>
+      </w:r>
+      <w:proofErr w:type="spellStart"/>
+      <w:r>
+        <w:rPr>
+          <w:rFonts w:ascii="Menlo" w:hAnsi="Menlo" w:cs="Menlo"/>
+          <w:color w:val="000000" w:themeColor="text1"/>
+          <w:sz w:val="20"/>
+          <w:szCs w:val="20"/>
+          <w:lang w:val="en-US"/>
+        </w:rPr>
+        <w:t>ds</w:t>
+      </w:r>
+      <w:r>
+        <w:rPr>
+          <w:rFonts w:ascii="Menlo" w:hAnsi="Menlo" w:cs="Menlo"/>
+          <w:color w:val="000000" w:themeColor="text1"/>
+          <w:sz w:val="20"/>
+          <w:szCs w:val="20"/>
+          <w:lang w:val="en-US"/>
+        </w:rPr>
+        <w:t>CE</w:t>
+      </w:r>
+      <w:proofErr w:type="spellEnd"/>
+      <w:r>
+        <w:rPr>
+          <w:rFonts w:ascii="Menlo" w:hAnsi="Menlo" w:cs="Menlo"/>
+          <w:color w:val="000000" w:themeColor="text1"/>
+          <w:sz w:val="20"/>
+          <w:szCs w:val="20"/>
+          <w:lang w:val="en-US"/>
+        </w:rPr>
+        <w:t xml:space="preserve"> </w:t>
+      </w:r>
+      <w:r>
+        <w:rPr>
+          <w:rFonts w:ascii="Menlo" w:hAnsi="Menlo" w:cs="Menlo"/>
+          <w:color w:val="000000" w:themeColor="text1"/>
+          <w:sz w:val="20"/>
+          <w:szCs w:val="20"/>
+          <w:lang w:val="en-US"/>
+        </w:rPr>
+        <w:t>= conn</w:t>
+      </w:r>
+      <w:r>
+        <w:rPr>
+          <w:rFonts w:ascii="Menlo" w:hAnsi="Menlo" w:cs="Menlo"/>
+          <w:color w:val="000000" w:themeColor="text1"/>
+          <w:sz w:val="20"/>
+          <w:szCs w:val="20"/>
+          <w:lang w:val="en-US"/>
+        </w:rPr>
+        <w:t>2</w:t>
+      </w:r>
+      <w:r>
+        <w:rPr>
+          <w:rFonts w:ascii="Menlo" w:hAnsi="Menlo" w:cs="Menlo"/>
+          <w:color w:val="000000" w:themeColor="text1"/>
+          <w:sz w:val="20"/>
+          <w:szCs w:val="20"/>
+          <w:lang w:val="en-US"/>
+        </w:rPr>
+        <w:t>.loadSchema();</w:t>
       </w:r>
     </w:p>
     <w:p>
@@ -1660,6 +1802,320 @@
         <w:rPr>
           <w:lang w:val="en-US"/>
         </w:rPr>
+        <w:t xml:space="preserve">Creation of a Knowledge Graph to </w:t>
+      </w:r>
+      <w:r>
+        <w:rPr>
+          <w:lang w:val="en-US"/>
+        </w:rPr>
+        <w:t xml:space="preserve">Manage all </w:t>
+      </w:r>
+      <w:proofErr w:type="spellStart"/>
+      <w:r>
+        <w:rPr>
+          <w:lang w:val="en-US"/>
+        </w:rPr>
+        <w:t>Datasources</w:t>
+      </w:r>
+      <w:proofErr w:type="spellEnd"/>
+    </w:p>
+    <w:p>
+      <w:pPr>
+        <w:rPr>
+          <w:lang w:val="en-US"/>
+        </w:rPr>
+      </w:pPr>
+      <w:r>
+        <w:rPr>
+          <w:lang w:val="en-US"/>
+        </w:rPr>
+        <w:t xml:space="preserve">To conveniently handle multiple DSD </w:t>
+      </w:r>
+      <w:r>
+        <w:rPr>
+          <w:lang w:val="en-US"/>
+        </w:rPr>
+        <w:t>data source</w:t>
+      </w:r>
+      <w:r>
+        <w:rPr>
+          <w:lang w:val="en-US"/>
+        </w:rPr>
+        <w:t xml:space="preserve"> objects, we developed the class </w:t>
+      </w:r>
+      <w:proofErr w:type="spellStart"/>
+      <w:r>
+        <w:rPr>
+          <w:lang w:val="en-US"/>
+        </w:rPr>
+        <w:t>DSDKnowledgeGraph</w:t>
+      </w:r>
+      <w:proofErr w:type="spellEnd"/>
+      <w:r>
+        <w:rPr>
+          <w:lang w:val="en-US"/>
+        </w:rPr>
+        <w:t xml:space="preserve">, which holds all data sources and their connections. </w:t>
+      </w:r>
+    </w:p>
+    <w:p>
+      <w:pPr>
+        <w:rPr>
+          <w:lang w:val="en-US"/>
+        </w:rPr>
+      </w:pPr>
+    </w:p>
+    <w:p>
+      <w:pPr>
+        <w:widowControl w:val="0"/>
+        <w:pBdr>
+          <w:top w:val="single" w:sz="4" w:space="1" w:color="auto"/>
+          <w:left w:val="single" w:sz="4" w:space="4" w:color="auto"/>
+          <w:bottom w:val="single" w:sz="4" w:space="1" w:color="auto"/>
+          <w:right w:val="single" w:sz="4" w:space="4" w:color="auto"/>
+        </w:pBdr>
+        <w:shd w:val="clear" w:color="auto" w:fill="F2F2F2" w:themeFill="background1" w:themeFillShade="F2"/>
+        <w:autoSpaceDE w:val="0"/>
+        <w:autoSpaceDN w:val="0"/>
+        <w:adjustRightInd w:val="0"/>
+        <w:rPr>
+          <w:rFonts w:ascii="Menlo" w:hAnsi="Menlo" w:cs="Menlo"/>
+          <w:color w:val="000000" w:themeColor="text1"/>
+          <w:sz w:val="20"/>
+          <w:szCs w:val="20"/>
+          <w:lang w:val="en-US"/>
+        </w:rPr>
+      </w:pPr>
+      <w:proofErr w:type="spellStart"/>
+      <w:r>
+        <w:rPr>
+          <w:rFonts w:ascii="Menlo" w:hAnsi="Menlo" w:cs="Menlo"/>
+          <w:color w:val="000000" w:themeColor="text1"/>
+          <w:sz w:val="20"/>
+          <w:szCs w:val="20"/>
+          <w:lang w:val="en-US"/>
+        </w:rPr>
+        <w:t>DSDKnowledgeGraph</w:t>
+      </w:r>
+      <w:proofErr w:type="spellEnd"/>
+      <w:r>
+        <w:rPr>
+          <w:rFonts w:ascii="Menlo" w:hAnsi="Menlo" w:cs="Menlo"/>
+          <w:color w:val="000000" w:themeColor="text1"/>
+          <w:sz w:val="20"/>
+          <w:szCs w:val="20"/>
+          <w:lang w:val="en-US"/>
+        </w:rPr>
+        <w:t xml:space="preserve"> kg = new </w:t>
+      </w:r>
+      <w:proofErr w:type="spellStart"/>
+      <w:r>
+        <w:rPr>
+          <w:rFonts w:ascii="Menlo" w:hAnsi="Menlo" w:cs="Menlo"/>
+          <w:color w:val="000000" w:themeColor="text1"/>
+          <w:sz w:val="20"/>
+          <w:szCs w:val="20"/>
+          <w:lang w:val="en-US"/>
+        </w:rPr>
+        <w:t>DSDKnowledgeGraph</w:t>
+      </w:r>
+      <w:proofErr w:type="spellEnd"/>
+      <w:r>
+        <w:rPr>
+          <w:rFonts w:ascii="Menlo" w:hAnsi="Menlo" w:cs="Menlo"/>
+          <w:color w:val="000000" w:themeColor="text1"/>
+          <w:sz w:val="20"/>
+          <w:szCs w:val="20"/>
+          <w:lang w:val="en-US"/>
+        </w:rPr>
+        <w:t>("automotive");</w:t>
+      </w:r>
+    </w:p>
+    <w:p>
+      <w:pPr>
+        <w:widowControl w:val="0"/>
+        <w:pBdr>
+          <w:top w:val="single" w:sz="4" w:space="1" w:color="auto"/>
+          <w:left w:val="single" w:sz="4" w:space="4" w:color="auto"/>
+          <w:bottom w:val="single" w:sz="4" w:space="1" w:color="auto"/>
+          <w:right w:val="single" w:sz="4" w:space="4" w:color="auto"/>
+        </w:pBdr>
+        <w:shd w:val="clear" w:color="auto" w:fill="F2F2F2" w:themeFill="background1" w:themeFillShade="F2"/>
+        <w:autoSpaceDE w:val="0"/>
+        <w:autoSpaceDN w:val="0"/>
+        <w:adjustRightInd w:val="0"/>
+        <w:rPr>
+          <w:rFonts w:ascii="Menlo" w:hAnsi="Menlo" w:cs="Menlo"/>
+          <w:color w:val="000000" w:themeColor="text1"/>
+          <w:sz w:val="20"/>
+          <w:szCs w:val="20"/>
+          <w:lang w:val="en-US"/>
+        </w:rPr>
+      </w:pPr>
+      <w:proofErr w:type="spellStart"/>
+      <w:proofErr w:type="gramStart"/>
+      <w:r>
+        <w:rPr>
+          <w:rFonts w:ascii="Menlo" w:hAnsi="Menlo" w:cs="Menlo"/>
+          <w:color w:val="000000" w:themeColor="text1"/>
+          <w:sz w:val="20"/>
+          <w:szCs w:val="20"/>
+          <w:lang w:val="en-US"/>
+        </w:rPr>
+        <w:t>kg.addDatasourceAndConnector</w:t>
+      </w:r>
+      <w:proofErr w:type="spellEnd"/>
+      <w:proofErr w:type="gramEnd"/>
+      <w:r>
+        <w:rPr>
+          <w:rFonts w:ascii="Menlo" w:hAnsi="Menlo" w:cs="Menlo"/>
+          <w:color w:val="000000" w:themeColor="text1"/>
+          <w:sz w:val="20"/>
+          <w:szCs w:val="20"/>
+          <w:lang w:val="en-US"/>
+        </w:rPr>
+        <w:t>(</w:t>
+      </w:r>
+      <w:proofErr w:type="spellStart"/>
+      <w:r>
+        <w:rPr>
+          <w:rFonts w:ascii="Menlo" w:hAnsi="Menlo" w:cs="Menlo"/>
+          <w:color w:val="000000" w:themeColor="text1"/>
+          <w:sz w:val="20"/>
+          <w:szCs w:val="20"/>
+          <w:lang w:val="en-US"/>
+        </w:rPr>
+        <w:t>dsSC</w:t>
+      </w:r>
+      <w:proofErr w:type="spellEnd"/>
+      <w:r>
+        <w:rPr>
+          <w:rFonts w:ascii="Menlo" w:hAnsi="Menlo" w:cs="Menlo"/>
+          <w:color w:val="000000" w:themeColor="text1"/>
+          <w:sz w:val="20"/>
+          <w:szCs w:val="20"/>
+          <w:lang w:val="en-US"/>
+        </w:rPr>
+        <w:t>, conn1);</w:t>
+      </w:r>
+    </w:p>
+    <w:p>
+      <w:pPr>
+        <w:widowControl w:val="0"/>
+        <w:pBdr>
+          <w:top w:val="single" w:sz="4" w:space="1" w:color="auto"/>
+          <w:left w:val="single" w:sz="4" w:space="4" w:color="auto"/>
+          <w:bottom w:val="single" w:sz="4" w:space="1" w:color="auto"/>
+          <w:right w:val="single" w:sz="4" w:space="4" w:color="auto"/>
+        </w:pBdr>
+        <w:shd w:val="clear" w:color="auto" w:fill="F2F2F2" w:themeFill="background1" w:themeFillShade="F2"/>
+        <w:autoSpaceDE w:val="0"/>
+        <w:autoSpaceDN w:val="0"/>
+        <w:adjustRightInd w:val="0"/>
+        <w:rPr>
+          <w:rFonts w:ascii="Menlo" w:hAnsi="Menlo" w:cs="Menlo"/>
+          <w:color w:val="000000" w:themeColor="text1"/>
+          <w:sz w:val="20"/>
+          <w:szCs w:val="20"/>
+          <w:lang w:val="en-US"/>
+        </w:rPr>
+      </w:pPr>
+      <w:proofErr w:type="spellStart"/>
+      <w:proofErr w:type="gramStart"/>
+      <w:r>
+        <w:rPr>
+          <w:rFonts w:ascii="Menlo" w:hAnsi="Menlo" w:cs="Menlo"/>
+          <w:color w:val="000000" w:themeColor="text1"/>
+          <w:sz w:val="20"/>
+          <w:szCs w:val="20"/>
+          <w:lang w:val="en-US"/>
+        </w:rPr>
+        <w:t>kg.addDatasourceAndConnector</w:t>
+      </w:r>
+      <w:proofErr w:type="spellEnd"/>
+      <w:proofErr w:type="gramEnd"/>
+      <w:r>
+        <w:rPr>
+          <w:rFonts w:ascii="Menlo" w:hAnsi="Menlo" w:cs="Menlo"/>
+          <w:color w:val="000000" w:themeColor="text1"/>
+          <w:sz w:val="20"/>
+          <w:szCs w:val="20"/>
+          <w:lang w:val="en-US"/>
+        </w:rPr>
+        <w:t>(</w:t>
+      </w:r>
+      <w:proofErr w:type="spellStart"/>
+      <w:r>
+        <w:rPr>
+          <w:rFonts w:ascii="Menlo" w:hAnsi="Menlo" w:cs="Menlo"/>
+          <w:color w:val="000000" w:themeColor="text1"/>
+          <w:sz w:val="20"/>
+          <w:szCs w:val="20"/>
+          <w:lang w:val="en-US"/>
+        </w:rPr>
+        <w:t>dsCE</w:t>
+      </w:r>
+      <w:proofErr w:type="spellEnd"/>
+      <w:r>
+        <w:rPr>
+          <w:rFonts w:ascii="Menlo" w:hAnsi="Menlo" w:cs="Menlo"/>
+          <w:color w:val="000000" w:themeColor="text1"/>
+          <w:sz w:val="20"/>
+          <w:szCs w:val="20"/>
+          <w:lang w:val="en-US"/>
+        </w:rPr>
+        <w:t>, conn2);</w:t>
+      </w:r>
+    </w:p>
+    <w:p>
+      <w:pPr>
+        <w:rPr>
+          <w:lang w:val="en-US"/>
+        </w:rPr>
+      </w:pPr>
+    </w:p>
+    <w:p>
+      <w:pPr>
+        <w:rPr>
+          <w:lang w:val="en-US"/>
+        </w:rPr>
+      </w:pPr>
+      <w:r>
+        <w:rPr>
+          <w:lang w:val="en-US"/>
+        </w:rPr>
+        <w:t xml:space="preserve">The KG class holds an instance of an embedded </w:t>
+      </w:r>
+      <w:proofErr w:type="spellStart"/>
+      <w:r>
+        <w:rPr>
+          <w:lang w:val="en-US"/>
+        </w:rPr>
+        <w:t>GraphDB</w:t>
+      </w:r>
+      <w:proofErr w:type="spellEnd"/>
+      <w:r>
+        <w:rPr>
+          <w:lang w:val="en-US"/>
+        </w:rPr>
+        <w:t>, which persists the triples for later reuse and offers methods for export the KG or to annotate all contained data sources (with their concepts and attributes) with RDPs.</w:t>
+      </w:r>
+    </w:p>
+    <w:p>
+      <w:pPr>
+        <w:pStyle w:val="berschrift1"/>
+        <w:numPr>
+          <w:ilvl w:val="0"/>
+          <w:numId w:val="2"/>
+        </w:numPr>
+        <w:rPr>
+          <w:lang w:val="en-US"/>
+        </w:rPr>
+      </w:pPr>
+      <w:r>
+        <w:rPr>
+          <w:lang w:val="en-US"/>
+        </w:rPr>
         <w:t>Creation of a Reference Data Profile</w:t>
       </w:r>
     </w:p>
@@ -1673,26 +2129,14 @@
         <w:rPr>
           <w:lang w:val="en-US"/>
         </w:rPr>
-        <w:t xml:space="preserve">To </w:t>
-      </w:r>
-      <w:r>
-        <w:rPr>
-          <w:lang w:val="en-US"/>
-        </w:rPr>
-        <w:t xml:space="preserve">create and annotate a reference data profile to a DSD element, a corresponding </w:t>
+        <w:t xml:space="preserve">To create and annotate a reference data profile to a DSD element, a corresponding </w:t>
       </w:r>
       <w:proofErr w:type="gramStart"/>
       <w:r>
         <w:rPr>
           <w:lang w:val="en-US"/>
         </w:rPr>
-        <w:t>method</w:t>
-      </w:r>
-      <w:r>
-        <w:rPr>
-          <w:lang w:val="en-US"/>
-        </w:rPr>
-        <w:t xml:space="preserve"> </w:t>
+        <w:t xml:space="preserve">method </w:t>
       </w:r>
       <w:r>
         <w:rPr>
@@ -1736,34 +2180,9 @@
       </w:r>
       <w:r>
         <w:rPr>
-          <w:rFonts w:ascii="Courier New" w:hAnsi="Courier New" w:cs="Courier New"/>
-          <w:lang w:val="en-US"/>
-        </w:rPr>
-        <w:t xml:space="preserve"> </w:t>
-      </w:r>
-      <w:r>
-        <w:rPr>
-          <w:lang w:val="en-US"/>
-        </w:rPr>
-        <w:t xml:space="preserve">is provided, which needs to be called for each DSD element that should be annotated. </w:t>
-      </w:r>
-      <w:r>
-        <w:rPr>
-          <w:lang w:val="en-US"/>
-        </w:rPr>
-        <w:t xml:space="preserve">In the following example, each </w:t>
-      </w:r>
-      <w:r>
-        <w:rPr>
-          <w:lang w:val="en-US"/>
-        </w:rPr>
-        <w:t>attribute of each c</w:t>
-      </w:r>
-      <w:r>
-        <w:rPr>
-          <w:lang w:val="en-US"/>
-        </w:rPr>
-        <w:t xml:space="preserve">oncept in the </w:t>
+          <w:lang w:val="en-US"/>
+        </w:rPr>
+        <w:t xml:space="preserve">is provided, which needs to be called for each DSD element that should be annotated. In the following example, each attribute of each concept in the </w:t>
       </w:r>
       <w:proofErr w:type="spellStart"/>
       <w:r>
@@ -1777,13 +2196,7 @@
         <w:rPr>
           <w:lang w:val="en-US"/>
         </w:rPr>
-        <w:t xml:space="preserve"> (NW)</w:t>
-      </w:r>
-      <w:r>
-        <w:rPr>
-          <w:lang w:val="en-US"/>
-        </w:rPr>
-        <w:t xml:space="preserve"> is annotated with a data profile that uses the first 5,000 records of the respective concept (table). </w:t>
+        <w:t xml:space="preserve"> (NW) is annotated with a data profile that uses the first 5,000 records of the respective concept (table). </w:t>
       </w:r>
     </w:p>
     <w:p>
@@ -1923,19 +2336,30 @@
         </w:rPr>
         <w:t xml:space="preserve"> </w:t>
       </w:r>
-      <w:bookmarkStart w:id="0" w:name="_GoBack"/>
-      <w:bookmarkEnd w:id="0"/>
-      <w:r>
-        <w:rPr>
-          <w:rFonts w:ascii="Menlo" w:hAnsi="Menlo" w:cs="Menlo"/>
-          <w:color w:val="000000" w:themeColor="text1"/>
-          <w:sz w:val="20"/>
-          <w:szCs w:val="20"/>
-          <w:lang w:val="en-US"/>
-        </w:rPr>
-        <w:t xml:space="preserve">rs = </w:t>
-      </w:r>
-      <w:proofErr w:type="spellStart"/>
+      <w:proofErr w:type="spellStart"/>
+      <w:r>
+        <w:rPr>
+          <w:rFonts w:ascii="Menlo" w:hAnsi="Menlo" w:cs="Menlo"/>
+          <w:color w:val="000000" w:themeColor="text1"/>
+          <w:sz w:val="20"/>
+          <w:szCs w:val="20"/>
+          <w:lang w:val="en-US"/>
+        </w:rPr>
+        <w:t>rs</w:t>
+      </w:r>
+      <w:proofErr w:type="spellEnd"/>
+      <w:r>
+        <w:rPr>
+          <w:rFonts w:ascii="Menlo" w:hAnsi="Menlo" w:cs="Menlo"/>
+          <w:color w:val="000000" w:themeColor="text1"/>
+          <w:sz w:val="20"/>
+          <w:szCs w:val="20"/>
+          <w:lang w:val="en-US"/>
+        </w:rPr>
+        <w:t xml:space="preserve"> = </w:t>
+      </w:r>
+      <w:proofErr w:type="spellStart"/>
+      <w:proofErr w:type="gramStart"/>
       <w:r>
         <w:rPr>
           <w:rFonts w:ascii="Menlo" w:hAnsi="Menlo" w:cs="Menlo"/>
@@ -1947,6 +2371,7 @@
         <w:t>conn.getPartialRecordSet</w:t>
       </w:r>
       <w:proofErr w:type="spellEnd"/>
+      <w:proofErr w:type="gramEnd"/>
       <w:r>
         <w:rPr>
           <w:rFonts w:ascii="Menlo" w:hAnsi="Menlo" w:cs="Menlo"/>
@@ -1965,17 +2390,7 @@
           <w:szCs w:val="20"/>
           <w:lang w:val="en-US"/>
         </w:rPr>
-        <w:t>1</w:t>
-      </w:r>
-      <w:r>
-        <w:rPr>
-          <w:rFonts w:ascii="Menlo" w:hAnsi="Menlo" w:cs="Menlo"/>
-          <w:color w:val="000000" w:themeColor="text1"/>
-          <w:sz w:val="20"/>
-          <w:szCs w:val="20"/>
-          <w:lang w:val="en-US"/>
-        </w:rPr>
-        <w:t>000</w:t>
+        <w:t>5000</w:t>
       </w:r>
       <w:r>
         <w:rPr>
@@ -2028,7 +2443,29 @@
           <w:szCs w:val="20"/>
           <w:lang w:val="en-US"/>
         </w:rPr>
-        <w:t xml:space="preserve"> a : </w:t>
+        <w:t xml:space="preserve"> </w:t>
+      </w:r>
+      <w:proofErr w:type="gramStart"/>
+      <w:r>
+        <w:rPr>
+          <w:rFonts w:ascii="Menlo" w:hAnsi="Menlo" w:cs="Menlo"/>
+          <w:color w:val="000000" w:themeColor="text1"/>
+          <w:sz w:val="20"/>
+          <w:szCs w:val="20"/>
+          <w:lang w:val="en-US"/>
+        </w:rPr>
+        <w:t>a :</w:t>
+      </w:r>
+      <w:proofErr w:type="gramEnd"/>
+      <w:r>
+        <w:rPr>
+          <w:rFonts w:ascii="Menlo" w:hAnsi="Menlo" w:cs="Menlo"/>
+          <w:color w:val="000000" w:themeColor="text1"/>
+          <w:sz w:val="20"/>
+          <w:szCs w:val="20"/>
+          <w:lang w:val="en-US"/>
+        </w:rPr>
+        <w:t xml:space="preserve"> </w:t>
       </w:r>
       <w:proofErr w:type="spellStart"/>
       <w:r>
@@ -2199,68 +2636,41 @@
     </w:p>
     <w:p>
       <w:pPr>
-        <w:rPr>
-          <w:lang w:val="en-US"/>
-        </w:rPr>
-      </w:pPr>
-    </w:p>
-    <w:p>
-      <w:pPr>
-        <w:pStyle w:val="berschrift1"/>
-        <w:numPr>
-          <w:ilvl w:val="0"/>
-          <w:numId w:val="2"/>
-        </w:numPr>
-        <w:rPr>
-          <w:lang w:val="en-US"/>
-        </w:rPr>
-      </w:pPr>
-      <w:r>
-        <w:rPr>
-          <w:lang w:val="en-US"/>
-        </w:rPr>
-        <w:t xml:space="preserve">Persist Knowledge Graph to </w:t>
-      </w:r>
-      <w:proofErr w:type="spellStart"/>
-      <w:r>
-        <w:rPr>
-          <w:lang w:val="en-US"/>
-        </w:rPr>
-        <w:t>GraphDB</w:t>
-      </w:r>
-      <w:proofErr w:type="spellEnd"/>
-    </w:p>
-    <w:p>
-      <w:pPr>
-        <w:rPr>
-          <w:lang w:val="en-US"/>
-        </w:rPr>
-      </w:pPr>
-      <w:r>
-        <w:rPr>
-          <w:lang w:val="en-US"/>
-        </w:rPr>
-        <w:t>The entire knowledge graph (consisting of DSD elements and their annotated reference dat</w:t>
-      </w:r>
-      <w:r>
-        <w:rPr>
-          <w:lang w:val="en-US"/>
-        </w:rPr>
-        <w:t xml:space="preserve">a profiles) can be persisted to the embedded </w:t>
-      </w:r>
-      <w:proofErr w:type="spellStart"/>
-      <w:r>
-        <w:rPr>
-          <w:lang w:val="en-US"/>
-        </w:rPr>
-        <w:t>GraphDB</w:t>
-      </w:r>
-      <w:proofErr w:type="spellEnd"/>
-      <w:r>
-        <w:rPr>
-          <w:lang w:val="en-US"/>
-        </w:rPr>
-        <w:t xml:space="preserve"> for continuous monitoring and retrieval after the Java runtime environment has been shut down. </w:t>
+        <w:jc w:val="both"/>
+        <w:rPr>
+          <w:lang w:val="en-US"/>
+        </w:rPr>
+      </w:pPr>
+    </w:p>
+    <w:p>
+      <w:pPr>
+        <w:rPr>
+          <w:lang w:val="en-US"/>
+        </w:rPr>
+      </w:pPr>
+      <w:r>
+        <w:rPr>
+          <w:lang w:val="en-US"/>
+        </w:rPr>
+        <w:t>I</w:t>
+      </w:r>
+      <w:r>
+        <w:rPr>
+          <w:lang w:val="en-US"/>
+        </w:rPr>
+        <w:t xml:space="preserve">nstead of annotating the RDPs for single DSD elements, it is possible to traverse all elements in the KG and to </w:t>
+      </w:r>
+      <w:r>
+        <w:rPr>
+          <w:lang w:val="en-US"/>
+        </w:rPr>
+        <w:t>initiate</w:t>
+      </w:r>
+      <w:r>
+        <w:rPr>
+          <w:lang w:val="en-US"/>
+        </w:rPr>
+        <w:t xml:space="preserve"> the creation of an RDP for each automatically. </w:t>
       </w:r>
     </w:p>
     <w:p>
@@ -2292,61 +2702,19 @@
         </w:rPr>
       </w:pPr>
       <w:proofErr w:type="spellStart"/>
-      <w:r>
-        <w:rPr>
-          <w:rFonts w:ascii="Menlo" w:hAnsi="Menlo" w:cs="Menlo"/>
-          <w:color w:val="000000" w:themeColor="text1"/>
-          <w:sz w:val="20"/>
-          <w:szCs w:val="20"/>
-          <w:lang w:val="en-US"/>
-        </w:rPr>
-        <w:t>EmbeddedGraphDB</w:t>
-      </w:r>
-      <w:proofErr w:type="spellEnd"/>
-      <w:r>
-        <w:rPr>
-          <w:rFonts w:ascii="Menlo" w:hAnsi="Menlo" w:cs="Menlo"/>
-          <w:color w:val="000000" w:themeColor="text1"/>
-          <w:sz w:val="20"/>
-          <w:szCs w:val="20"/>
-          <w:lang w:val="en-US"/>
-        </w:rPr>
-        <w:t xml:space="preserve"> </w:t>
-      </w:r>
-      <w:proofErr w:type="spellStart"/>
-      <w:r>
-        <w:rPr>
-          <w:rFonts w:ascii="Menlo" w:hAnsi="Menlo" w:cs="Menlo"/>
-          <w:color w:val="000000" w:themeColor="text1"/>
-          <w:sz w:val="20"/>
-          <w:szCs w:val="20"/>
-          <w:lang w:val="en-US"/>
-        </w:rPr>
-        <w:t>db</w:t>
-      </w:r>
-      <w:proofErr w:type="spellEnd"/>
-      <w:r>
-        <w:rPr>
-          <w:rFonts w:ascii="Menlo" w:hAnsi="Menlo" w:cs="Menlo"/>
-          <w:color w:val="000000" w:themeColor="text1"/>
-          <w:sz w:val="20"/>
-          <w:szCs w:val="20"/>
-          <w:lang w:val="en-US"/>
-        </w:rPr>
-        <w:t xml:space="preserve"> = new </w:t>
-      </w:r>
-      <w:proofErr w:type="spellStart"/>
-      <w:r>
-        <w:rPr>
-          <w:rFonts w:ascii="Menlo" w:hAnsi="Menlo" w:cs="Menlo"/>
-          <w:color w:val="000000" w:themeColor="text1"/>
-          <w:sz w:val="20"/>
-          <w:szCs w:val="20"/>
-          <w:lang w:val="en-US"/>
-        </w:rPr>
-        <w:t>EmbeddedGraphDB</w:t>
-      </w:r>
-      <w:proofErr w:type="spellEnd"/>
+      <w:proofErr w:type="gramStart"/>
+      <w:r>
+        <w:rPr>
+          <w:rFonts w:ascii="Menlo" w:hAnsi="Menlo" w:cs="Menlo"/>
+          <w:color w:val="000000" w:themeColor="text1"/>
+          <w:sz w:val="20"/>
+          <w:szCs w:val="20"/>
+          <w:lang w:val="en-US"/>
+        </w:rPr>
+        <w:t>kg.addDataProfile</w:t>
+      </w:r>
+      <w:proofErr w:type="spellEnd"/>
+      <w:proofErr w:type="gramEnd"/>
       <w:r>
         <w:rPr>
           <w:rFonts w:ascii="Menlo" w:hAnsi="Menlo" w:cs="Menlo"/>
@@ -2357,586 +2725,26 @@
         </w:rPr>
         <w:t>(</w:t>
       </w:r>
-      <w:proofErr w:type="spellStart"/>
-      <w:proofErr w:type="gramStart"/>
-      <w:r>
-        <w:rPr>
-          <w:rFonts w:ascii="Menlo" w:hAnsi="Menlo" w:cs="Menlo"/>
-          <w:color w:val="000000" w:themeColor="text1"/>
-          <w:sz w:val="20"/>
-          <w:szCs w:val="20"/>
-          <w:lang w:val="en-US"/>
-        </w:rPr>
-        <w:t>ds.getLabel</w:t>
-      </w:r>
-      <w:proofErr w:type="spellEnd"/>
-      <w:proofErr w:type="gramEnd"/>
-      <w:r>
-        <w:rPr>
-          <w:rFonts w:ascii="Menlo" w:hAnsi="Menlo" w:cs="Menlo"/>
-          <w:color w:val="000000" w:themeColor="text1"/>
-          <w:sz w:val="20"/>
-          <w:szCs w:val="20"/>
-          <w:lang w:val="en-US"/>
-        </w:rPr>
-        <w:t>());</w:t>
-      </w:r>
-    </w:p>
-    <w:p>
-      <w:pPr>
-        <w:widowControl w:val="0"/>
-        <w:pBdr>
-          <w:top w:val="single" w:sz="4" w:space="1" w:color="auto"/>
-          <w:left w:val="single" w:sz="4" w:space="4" w:color="auto"/>
-          <w:bottom w:val="single" w:sz="4" w:space="1" w:color="auto"/>
-          <w:right w:val="single" w:sz="4" w:space="4" w:color="auto"/>
-        </w:pBdr>
-        <w:shd w:val="clear" w:color="auto" w:fill="F2F2F2" w:themeFill="background1" w:themeFillShade="F2"/>
-        <w:autoSpaceDE w:val="0"/>
-        <w:autoSpaceDN w:val="0"/>
-        <w:adjustRightInd w:val="0"/>
-        <w:rPr>
-          <w:rFonts w:ascii="Menlo" w:hAnsi="Menlo" w:cs="Menlo"/>
-          <w:color w:val="000000" w:themeColor="text1"/>
-          <w:sz w:val="20"/>
-          <w:szCs w:val="20"/>
-          <w:lang w:val="en-US"/>
-        </w:rPr>
-      </w:pPr>
-      <w:proofErr w:type="spellStart"/>
-      <w:proofErr w:type="gramStart"/>
-      <w:r>
-        <w:rPr>
-          <w:rFonts w:ascii="Menlo" w:hAnsi="Menlo" w:cs="Menlo"/>
-          <w:color w:val="000000" w:themeColor="text1"/>
-          <w:sz w:val="20"/>
-          <w:szCs w:val="20"/>
-          <w:lang w:val="en-US"/>
-        </w:rPr>
-        <w:t>db.createRepositoryIfNotExists</w:t>
-      </w:r>
-      <w:proofErr w:type="spellEnd"/>
-      <w:proofErr w:type="gramEnd"/>
-      <w:r>
-        <w:rPr>
-          <w:rFonts w:ascii="Menlo" w:hAnsi="Menlo" w:cs="Menlo"/>
-          <w:color w:val="000000" w:themeColor="text1"/>
-          <w:sz w:val="20"/>
-          <w:szCs w:val="20"/>
-          <w:lang w:val="en-US"/>
-        </w:rPr>
-        <w:t>(</w:t>
-      </w:r>
-      <w:proofErr w:type="spellStart"/>
-      <w:r>
-        <w:rPr>
-          <w:rFonts w:ascii="Menlo" w:hAnsi="Menlo" w:cs="Menlo"/>
-          <w:color w:val="000000" w:themeColor="text1"/>
-          <w:sz w:val="20"/>
-          <w:szCs w:val="20"/>
-          <w:lang w:val="en-US"/>
-        </w:rPr>
-        <w:t>ds.getLabel</w:t>
-      </w:r>
-      <w:proofErr w:type="spellEnd"/>
-      <w:r>
-        <w:rPr>
-          <w:rFonts w:ascii="Menlo" w:hAnsi="Menlo" w:cs="Menlo"/>
-          <w:color w:val="000000" w:themeColor="text1"/>
-          <w:sz w:val="20"/>
-          <w:szCs w:val="20"/>
-          <w:lang w:val="en-US"/>
-        </w:rPr>
-        <w:t>());</w:t>
-      </w:r>
-    </w:p>
-    <w:p>
-      <w:pPr>
-        <w:widowControl w:val="0"/>
-        <w:pBdr>
-          <w:top w:val="single" w:sz="4" w:space="1" w:color="auto"/>
-          <w:left w:val="single" w:sz="4" w:space="4" w:color="auto"/>
-          <w:bottom w:val="single" w:sz="4" w:space="1" w:color="auto"/>
-          <w:right w:val="single" w:sz="4" w:space="4" w:color="auto"/>
-        </w:pBdr>
-        <w:shd w:val="clear" w:color="auto" w:fill="F2F2F2" w:themeFill="background1" w:themeFillShade="F2"/>
-        <w:autoSpaceDE w:val="0"/>
-        <w:autoSpaceDN w:val="0"/>
-        <w:adjustRightInd w:val="0"/>
-        <w:rPr>
-          <w:rFonts w:ascii="Menlo" w:hAnsi="Menlo" w:cs="Menlo"/>
-          <w:color w:val="000000" w:themeColor="text1"/>
-          <w:sz w:val="20"/>
-          <w:szCs w:val="20"/>
-          <w:lang w:val="en-US"/>
-        </w:rPr>
-      </w:pPr>
-      <w:proofErr w:type="spellStart"/>
-      <w:r>
-        <w:rPr>
-          <w:rFonts w:ascii="Menlo" w:hAnsi="Menlo" w:cs="Menlo"/>
-          <w:color w:val="000000" w:themeColor="text1"/>
-          <w:sz w:val="20"/>
-          <w:szCs w:val="20"/>
-          <w:lang w:val="en-US"/>
-        </w:rPr>
-        <w:t>RepositoryConnection</w:t>
-      </w:r>
-      <w:proofErr w:type="spellEnd"/>
-      <w:r>
-        <w:rPr>
-          <w:rFonts w:ascii="Menlo" w:hAnsi="Menlo" w:cs="Menlo"/>
-          <w:color w:val="000000" w:themeColor="text1"/>
-          <w:sz w:val="20"/>
-          <w:szCs w:val="20"/>
-          <w:lang w:val="en-US"/>
-        </w:rPr>
-        <w:t xml:space="preserve"> </w:t>
-      </w:r>
-      <w:proofErr w:type="spellStart"/>
-      <w:r>
-        <w:rPr>
-          <w:rFonts w:ascii="Menlo" w:hAnsi="Menlo" w:cs="Menlo"/>
-          <w:color w:val="000000" w:themeColor="text1"/>
-          <w:sz w:val="20"/>
-          <w:szCs w:val="20"/>
-          <w:lang w:val="en-US"/>
-        </w:rPr>
-        <w:t>repConn</w:t>
-      </w:r>
-      <w:proofErr w:type="spellEnd"/>
-      <w:r>
-        <w:rPr>
-          <w:rFonts w:ascii="Menlo" w:hAnsi="Menlo" w:cs="Menlo"/>
-          <w:color w:val="000000" w:themeColor="text1"/>
-          <w:sz w:val="20"/>
-          <w:szCs w:val="20"/>
-          <w:lang w:val="en-US"/>
-        </w:rPr>
-        <w:t xml:space="preserve"> = </w:t>
-      </w:r>
-      <w:proofErr w:type="spellStart"/>
-      <w:proofErr w:type="gramStart"/>
-      <w:r>
-        <w:rPr>
-          <w:rFonts w:ascii="Menlo" w:hAnsi="Menlo" w:cs="Menlo"/>
-          <w:color w:val="000000" w:themeColor="text1"/>
-          <w:sz w:val="20"/>
-          <w:szCs w:val="20"/>
-          <w:lang w:val="en-US"/>
-        </w:rPr>
-        <w:t>db.getRepository</w:t>
-      </w:r>
-      <w:proofErr w:type="spellEnd"/>
-      <w:proofErr w:type="gramEnd"/>
-      <w:r>
-        <w:rPr>
-          <w:rFonts w:ascii="Menlo" w:hAnsi="Menlo" w:cs="Menlo"/>
-          <w:color w:val="000000" w:themeColor="text1"/>
-          <w:sz w:val="20"/>
-          <w:szCs w:val="20"/>
-          <w:lang w:val="en-US"/>
-        </w:rPr>
-        <w:t>(</w:t>
-      </w:r>
-      <w:proofErr w:type="spellStart"/>
-      <w:r>
-        <w:rPr>
-          <w:rFonts w:ascii="Menlo" w:hAnsi="Menlo" w:cs="Menlo"/>
-          <w:color w:val="000000" w:themeColor="text1"/>
-          <w:sz w:val="20"/>
-          <w:szCs w:val="20"/>
-          <w:lang w:val="en-US"/>
-        </w:rPr>
-        <w:t>ds.getLabel</w:t>
-      </w:r>
-      <w:proofErr w:type="spellEnd"/>
-      <w:r>
-        <w:rPr>
-          <w:rFonts w:ascii="Menlo" w:hAnsi="Menlo" w:cs="Menlo"/>
-          <w:color w:val="000000" w:themeColor="text1"/>
-          <w:sz w:val="20"/>
-          <w:szCs w:val="20"/>
-          <w:lang w:val="en-US"/>
-        </w:rPr>
-        <w:t>()).</w:t>
-      </w:r>
-      <w:proofErr w:type="spellStart"/>
-      <w:r>
-        <w:rPr>
-          <w:rFonts w:ascii="Menlo" w:hAnsi="Menlo" w:cs="Menlo"/>
-          <w:color w:val="000000" w:themeColor="text1"/>
-          <w:sz w:val="20"/>
-          <w:szCs w:val="20"/>
-          <w:lang w:val="en-US"/>
-        </w:rPr>
-        <w:t>getConnection</w:t>
-      </w:r>
-      <w:proofErr w:type="spellEnd"/>
-      <w:r>
-        <w:rPr>
-          <w:rFonts w:ascii="Menlo" w:hAnsi="Menlo" w:cs="Menlo"/>
-          <w:color w:val="000000" w:themeColor="text1"/>
-          <w:sz w:val="20"/>
-          <w:szCs w:val="20"/>
-          <w:lang w:val="en-US"/>
-        </w:rPr>
-        <w:t>();</w:t>
-      </w:r>
-    </w:p>
-    <w:p>
-      <w:pPr>
-        <w:widowControl w:val="0"/>
-        <w:pBdr>
-          <w:top w:val="single" w:sz="4" w:space="1" w:color="auto"/>
-          <w:left w:val="single" w:sz="4" w:space="4" w:color="auto"/>
-          <w:bottom w:val="single" w:sz="4" w:space="1" w:color="auto"/>
-          <w:right w:val="single" w:sz="4" w:space="4" w:color="auto"/>
-        </w:pBdr>
-        <w:shd w:val="clear" w:color="auto" w:fill="F2F2F2" w:themeFill="background1" w:themeFillShade="F2"/>
-        <w:autoSpaceDE w:val="0"/>
-        <w:autoSpaceDN w:val="0"/>
-        <w:adjustRightInd w:val="0"/>
-        <w:rPr>
-          <w:rFonts w:ascii="Menlo" w:hAnsi="Menlo" w:cs="Menlo"/>
-          <w:color w:val="000000" w:themeColor="text1"/>
-          <w:sz w:val="20"/>
-          <w:szCs w:val="20"/>
-          <w:lang w:val="en-US"/>
-        </w:rPr>
-      </w:pPr>
-      <w:proofErr w:type="spellStart"/>
-      <w:r>
-        <w:rPr>
-          <w:rFonts w:ascii="Menlo" w:hAnsi="Menlo" w:cs="Menlo"/>
-          <w:color w:val="000000" w:themeColor="text1"/>
-          <w:sz w:val="20"/>
-          <w:szCs w:val="20"/>
-          <w:lang w:val="en-US"/>
-        </w:rPr>
-        <w:t>repConn.add</w:t>
-      </w:r>
-      <w:proofErr w:type="spellEnd"/>
-      <w:r>
-        <w:rPr>
-          <w:rFonts w:ascii="Menlo" w:hAnsi="Menlo" w:cs="Menlo"/>
-          <w:color w:val="000000" w:themeColor="text1"/>
-          <w:sz w:val="20"/>
-          <w:szCs w:val="20"/>
-          <w:lang w:val="en-US"/>
-        </w:rPr>
-        <w:t>(</w:t>
-      </w:r>
-      <w:proofErr w:type="spellStart"/>
-      <w:proofErr w:type="gramStart"/>
-      <w:r>
-        <w:rPr>
-          <w:rFonts w:ascii="Menlo" w:hAnsi="Menlo" w:cs="Menlo"/>
-          <w:color w:val="000000" w:themeColor="text1"/>
-          <w:sz w:val="20"/>
-          <w:szCs w:val="20"/>
-          <w:lang w:val="en-US"/>
-        </w:rPr>
-        <w:t>ds.getGraphModel</w:t>
-      </w:r>
-      <w:proofErr w:type="spellEnd"/>
-      <w:proofErr w:type="gramEnd"/>
-      <w:r>
-        <w:rPr>
-          <w:rFonts w:ascii="Menlo" w:hAnsi="Menlo" w:cs="Menlo"/>
-          <w:color w:val="000000" w:themeColor="text1"/>
-          <w:sz w:val="20"/>
-          <w:szCs w:val="20"/>
-          <w:lang w:val="en-US"/>
-        </w:rPr>
-        <w:t>());</w:t>
-      </w:r>
-    </w:p>
-    <w:p>
-      <w:pPr>
-        <w:widowControl w:val="0"/>
-        <w:pBdr>
-          <w:top w:val="single" w:sz="4" w:space="1" w:color="auto"/>
-          <w:left w:val="single" w:sz="4" w:space="4" w:color="auto"/>
-          <w:bottom w:val="single" w:sz="4" w:space="1" w:color="auto"/>
-          <w:right w:val="single" w:sz="4" w:space="4" w:color="auto"/>
-        </w:pBdr>
-        <w:shd w:val="clear" w:color="auto" w:fill="F2F2F2" w:themeFill="background1" w:themeFillShade="F2"/>
-        <w:autoSpaceDE w:val="0"/>
-        <w:autoSpaceDN w:val="0"/>
-        <w:adjustRightInd w:val="0"/>
-        <w:rPr>
-          <w:rFonts w:ascii="Menlo" w:hAnsi="Menlo" w:cs="Menlo"/>
-          <w:color w:val="000000" w:themeColor="text1"/>
-          <w:sz w:val="20"/>
-          <w:szCs w:val="20"/>
-          <w:lang w:val="en-US"/>
-        </w:rPr>
-      </w:pPr>
-      <w:proofErr w:type="spellStart"/>
-      <w:proofErr w:type="gramStart"/>
-      <w:r>
-        <w:rPr>
-          <w:rFonts w:ascii="Menlo" w:hAnsi="Menlo" w:cs="Menlo"/>
-          <w:color w:val="000000" w:themeColor="text1"/>
-          <w:sz w:val="20"/>
-          <w:szCs w:val="20"/>
-          <w:lang w:val="en-US"/>
-        </w:rPr>
-        <w:t>db.close</w:t>
-      </w:r>
-      <w:proofErr w:type="spellEnd"/>
-      <w:proofErr w:type="gramEnd"/>
-      <w:r>
-        <w:rPr>
-          <w:rFonts w:ascii="Menlo" w:hAnsi="Menlo" w:cs="Menlo"/>
-          <w:color w:val="000000" w:themeColor="text1"/>
-          <w:sz w:val="20"/>
-          <w:szCs w:val="20"/>
-          <w:lang w:val="en-US"/>
-        </w:rPr>
-        <w:t>();</w:t>
-      </w:r>
-    </w:p>
-    <w:p>
-      <w:pPr>
-        <w:rPr>
-          <w:lang w:val="en-US"/>
-        </w:rPr>
-      </w:pPr>
-    </w:p>
-    <w:p>
-      <w:pPr>
-        <w:rPr>
-          <w:lang w:val="en-US"/>
-        </w:rPr>
-      </w:pPr>
-      <w:r>
-        <w:rPr>
-          <w:lang w:val="en-US"/>
-        </w:rPr>
-        <w:t xml:space="preserve">Optionally, it is also possible to export the KG to </w:t>
-      </w:r>
-      <w:proofErr w:type="gramStart"/>
-      <w:r>
-        <w:rPr>
-          <w:lang w:val="en-US"/>
-        </w:rPr>
-        <w:t>a .</w:t>
-      </w:r>
-      <w:proofErr w:type="spellStart"/>
-      <w:r>
-        <w:rPr>
-          <w:lang w:val="en-US"/>
-        </w:rPr>
-        <w:t>ttl</w:t>
-      </w:r>
-      <w:proofErr w:type="spellEnd"/>
-      <w:proofErr w:type="gramEnd"/>
-      <w:r>
-        <w:rPr>
-          <w:lang w:val="en-US"/>
-        </w:rPr>
-        <w:t xml:space="preserve"> file (Turtle syntax)</w:t>
-      </w:r>
-      <w:r>
-        <w:rPr>
-          <w:lang w:val="en-US"/>
-        </w:rPr>
-        <w:t>.</w:t>
-      </w:r>
-    </w:p>
-    <w:p>
-      <w:pPr>
-        <w:widowControl w:val="0"/>
-        <w:pBdr>
-          <w:top w:val="single" w:sz="4" w:space="1" w:color="auto"/>
-          <w:left w:val="single" w:sz="4" w:space="4" w:color="auto"/>
-          <w:bottom w:val="single" w:sz="4" w:space="1" w:color="auto"/>
-          <w:right w:val="single" w:sz="4" w:space="4" w:color="auto"/>
-        </w:pBdr>
-        <w:shd w:val="clear" w:color="auto" w:fill="F2F2F2" w:themeFill="background1" w:themeFillShade="F2"/>
-        <w:autoSpaceDE w:val="0"/>
-        <w:autoSpaceDN w:val="0"/>
-        <w:adjustRightInd w:val="0"/>
-        <w:rPr>
-          <w:rFonts w:ascii="Menlo" w:hAnsi="Menlo" w:cs="Menlo"/>
-          <w:color w:val="000000" w:themeColor="text1"/>
-          <w:sz w:val="20"/>
-          <w:szCs w:val="20"/>
-          <w:lang w:val="en-US"/>
-        </w:rPr>
-      </w:pPr>
-      <w:proofErr w:type="spellStart"/>
-      <w:r>
-        <w:rPr>
-          <w:rFonts w:ascii="Menlo" w:hAnsi="Menlo" w:cs="Menlo"/>
-          <w:color w:val="000000" w:themeColor="text1"/>
-          <w:sz w:val="20"/>
-          <w:szCs w:val="20"/>
-          <w:lang w:val="en-US"/>
-        </w:rPr>
-        <w:t>FileOutputStream</w:t>
-      </w:r>
-      <w:proofErr w:type="spellEnd"/>
-      <w:r>
-        <w:rPr>
-          <w:rFonts w:ascii="Menlo" w:hAnsi="Menlo" w:cs="Menlo"/>
-          <w:color w:val="000000" w:themeColor="text1"/>
-          <w:sz w:val="20"/>
-          <w:szCs w:val="20"/>
-          <w:lang w:val="en-US"/>
-        </w:rPr>
-        <w:t xml:space="preserve"> out = new </w:t>
-      </w:r>
-      <w:proofErr w:type="spellStart"/>
-      <w:proofErr w:type="gramStart"/>
-      <w:r>
-        <w:rPr>
-          <w:rFonts w:ascii="Menlo" w:hAnsi="Menlo" w:cs="Menlo"/>
-          <w:color w:val="000000" w:themeColor="text1"/>
-          <w:sz w:val="20"/>
-          <w:szCs w:val="20"/>
-          <w:lang w:val="en-US"/>
-        </w:rPr>
-        <w:t>FileOutputStream</w:t>
-      </w:r>
-      <w:proofErr w:type="spellEnd"/>
-      <w:r>
-        <w:rPr>
-          <w:rFonts w:ascii="Menlo" w:hAnsi="Menlo" w:cs="Menlo"/>
-          <w:color w:val="000000" w:themeColor="text1"/>
-          <w:sz w:val="20"/>
-          <w:szCs w:val="20"/>
-          <w:lang w:val="en-US"/>
-        </w:rPr>
-        <w:t>(</w:t>
-      </w:r>
-      <w:proofErr w:type="spellStart"/>
-      <w:proofErr w:type="gramEnd"/>
-      <w:r>
-        <w:rPr>
-          <w:rFonts w:ascii="Menlo" w:hAnsi="Menlo" w:cs="Menlo"/>
-          <w:color w:val="000000" w:themeColor="text1"/>
-          <w:sz w:val="20"/>
-          <w:szCs w:val="20"/>
-          <w:lang w:val="en-US"/>
-        </w:rPr>
-        <w:t>Constants.RESSOURCES</w:t>
-      </w:r>
-      <w:proofErr w:type="spellEnd"/>
-      <w:r>
-        <w:rPr>
-          <w:rFonts w:ascii="Menlo" w:hAnsi="Menlo" w:cs="Menlo"/>
-          <w:color w:val="000000" w:themeColor="text1"/>
-          <w:sz w:val="20"/>
-          <w:szCs w:val="20"/>
-          <w:lang w:val="en-US"/>
-        </w:rPr>
-        <w:t xml:space="preserve"> + "export/</w:t>
-      </w:r>
-      <w:proofErr w:type="spellStart"/>
-      <w:r>
-        <w:rPr>
-          <w:rFonts w:ascii="Menlo" w:hAnsi="Menlo" w:cs="Menlo"/>
-          <w:color w:val="000000" w:themeColor="text1"/>
-          <w:sz w:val="20"/>
-          <w:szCs w:val="20"/>
-          <w:lang w:val="en-US"/>
-        </w:rPr>
-        <w:t>supplychain.ttl</w:t>
-      </w:r>
-      <w:proofErr w:type="spellEnd"/>
-      <w:r>
-        <w:rPr>
-          <w:rFonts w:ascii="Menlo" w:hAnsi="Menlo" w:cs="Menlo"/>
-          <w:color w:val="000000" w:themeColor="text1"/>
-          <w:sz w:val="20"/>
-          <w:szCs w:val="20"/>
-          <w:lang w:val="en-US"/>
-        </w:rPr>
-        <w:t>");</w:t>
-      </w:r>
-    </w:p>
-    <w:p>
-      <w:pPr>
-        <w:widowControl w:val="0"/>
-        <w:pBdr>
-          <w:top w:val="single" w:sz="4" w:space="1" w:color="auto"/>
-          <w:left w:val="single" w:sz="4" w:space="4" w:color="auto"/>
-          <w:bottom w:val="single" w:sz="4" w:space="1" w:color="auto"/>
-          <w:right w:val="single" w:sz="4" w:space="4" w:color="auto"/>
-        </w:pBdr>
-        <w:shd w:val="clear" w:color="auto" w:fill="F2F2F2" w:themeFill="background1" w:themeFillShade="F2"/>
-        <w:autoSpaceDE w:val="0"/>
-        <w:autoSpaceDN w:val="0"/>
-        <w:adjustRightInd w:val="0"/>
-        <w:rPr>
-          <w:rFonts w:ascii="Menlo" w:hAnsi="Menlo" w:cs="Menlo"/>
-          <w:color w:val="000000" w:themeColor="text1"/>
-          <w:sz w:val="20"/>
-          <w:szCs w:val="20"/>
-          <w:lang w:val="en-US"/>
-        </w:rPr>
-      </w:pPr>
-      <w:proofErr w:type="spellStart"/>
-      <w:r>
-        <w:rPr>
-          <w:rFonts w:ascii="Menlo" w:hAnsi="Menlo" w:cs="Menlo"/>
-          <w:color w:val="000000" w:themeColor="text1"/>
-          <w:sz w:val="20"/>
-          <w:szCs w:val="20"/>
-          <w:lang w:val="en-US"/>
-        </w:rPr>
-        <w:t>Rio.write</w:t>
-      </w:r>
-      <w:proofErr w:type="spellEnd"/>
-      <w:r>
-        <w:rPr>
-          <w:rFonts w:ascii="Menlo" w:hAnsi="Menlo" w:cs="Menlo"/>
-          <w:color w:val="000000" w:themeColor="text1"/>
-          <w:sz w:val="20"/>
-          <w:szCs w:val="20"/>
-          <w:lang w:val="en-US"/>
-        </w:rPr>
-        <w:t>(</w:t>
-      </w:r>
-      <w:proofErr w:type="spellStart"/>
-      <w:proofErr w:type="gramStart"/>
-      <w:r>
-        <w:rPr>
-          <w:rFonts w:ascii="Menlo" w:hAnsi="Menlo" w:cs="Menlo"/>
-          <w:color w:val="000000" w:themeColor="text1"/>
-          <w:sz w:val="20"/>
-          <w:szCs w:val="20"/>
-          <w:lang w:val="en-US"/>
-        </w:rPr>
-        <w:t>ds.getGraphModel</w:t>
-      </w:r>
-      <w:proofErr w:type="spellEnd"/>
-      <w:proofErr w:type="gramEnd"/>
-      <w:r>
-        <w:rPr>
-          <w:rFonts w:ascii="Menlo" w:hAnsi="Menlo" w:cs="Menlo"/>
-          <w:color w:val="000000" w:themeColor="text1"/>
-          <w:sz w:val="20"/>
-          <w:szCs w:val="20"/>
-          <w:lang w:val="en-US"/>
-        </w:rPr>
-        <w:t xml:space="preserve">(), out, </w:t>
-      </w:r>
-      <w:proofErr w:type="spellStart"/>
-      <w:r>
-        <w:rPr>
-          <w:rFonts w:ascii="Menlo" w:hAnsi="Menlo" w:cs="Menlo"/>
-          <w:color w:val="000000" w:themeColor="text1"/>
-          <w:sz w:val="20"/>
-          <w:szCs w:val="20"/>
-          <w:lang w:val="en-US"/>
-        </w:rPr>
-        <w:t>RDFFormat.TURTLE</w:t>
-      </w:r>
-      <w:proofErr w:type="spellEnd"/>
+      <w:r>
+        <w:rPr>
+          <w:rFonts w:ascii="Menlo" w:hAnsi="Menlo" w:cs="Menlo"/>
+          <w:color w:val="000000" w:themeColor="text1"/>
+          <w:sz w:val="20"/>
+          <w:szCs w:val="20"/>
+          <w:lang w:val="en-US"/>
+        </w:rPr>
+        <w:t>1</w:t>
+      </w:r>
+      <w:r>
+        <w:rPr>
+          <w:rFonts w:ascii="Menlo" w:hAnsi="Menlo" w:cs="Menlo"/>
+          <w:color w:val="000000" w:themeColor="text1"/>
+          <w:sz w:val="20"/>
+          <w:szCs w:val="20"/>
+          <w:lang w:val="en-US"/>
+        </w:rPr>
+        <w:t>000</w:t>
+      </w:r>
       <w:r>
         <w:rPr>
           <w:rFonts w:ascii="Menlo" w:hAnsi="Menlo" w:cs="Menlo"/>
@@ -2950,49 +2758,54 @@
     </w:p>
     <w:p>
       <w:pPr>
-        <w:widowControl w:val="0"/>
-        <w:pBdr>
-          <w:top w:val="single" w:sz="4" w:space="1" w:color="auto"/>
-          <w:left w:val="single" w:sz="4" w:space="4" w:color="auto"/>
-          <w:bottom w:val="single" w:sz="4" w:space="1" w:color="auto"/>
-          <w:right w:val="single" w:sz="4" w:space="4" w:color="auto"/>
-        </w:pBdr>
-        <w:shd w:val="clear" w:color="auto" w:fill="F2F2F2" w:themeFill="background1" w:themeFillShade="F2"/>
-        <w:autoSpaceDE w:val="0"/>
-        <w:autoSpaceDN w:val="0"/>
-        <w:adjustRightInd w:val="0"/>
-        <w:rPr>
-          <w:rFonts w:ascii="Menlo" w:hAnsi="Menlo" w:cs="Menlo"/>
-          <w:color w:val="000000" w:themeColor="text1"/>
-          <w:sz w:val="20"/>
-          <w:szCs w:val="20"/>
-          <w:lang w:val="en-US"/>
-        </w:rPr>
-      </w:pPr>
-      <w:proofErr w:type="spellStart"/>
-      <w:proofErr w:type="gramStart"/>
-      <w:r>
-        <w:rPr>
-          <w:rFonts w:ascii="Menlo" w:hAnsi="Menlo" w:cs="Menlo"/>
-          <w:color w:val="000000" w:themeColor="text1"/>
-          <w:sz w:val="20"/>
-          <w:szCs w:val="20"/>
-          <w:lang w:val="en-US"/>
-        </w:rPr>
-        <w:t>out.close</w:t>
-      </w:r>
-      <w:proofErr w:type="spellEnd"/>
-      <w:proofErr w:type="gramEnd"/>
-      <w:r>
-        <w:rPr>
-          <w:rFonts w:ascii="Menlo" w:hAnsi="Menlo" w:cs="Menlo"/>
-          <w:color w:val="000000" w:themeColor="text1"/>
-          <w:sz w:val="20"/>
-          <w:szCs w:val="20"/>
-          <w:lang w:val="en-US"/>
-        </w:rPr>
-        <w:t>();</w:t>
-      </w:r>
+        <w:rPr>
+          <w:lang w:val="en-US"/>
+        </w:rPr>
+      </w:pPr>
+    </w:p>
+    <w:p>
+      <w:pPr>
+        <w:rPr>
+          <w:lang w:val="en-US"/>
+        </w:rPr>
+      </w:pPr>
+      <w:r>
+        <w:rPr>
+          <w:lang w:val="en-US"/>
+        </w:rPr>
+        <w:t xml:space="preserve">The parameter denotes the number of records used to calculate the RDP. </w:t>
+      </w:r>
+      <w:r>
+        <w:rPr>
+          <w:lang w:val="en-US"/>
+        </w:rPr>
+        <w:t>Here</w:t>
+      </w:r>
+      <w:r>
+        <w:rPr>
+          <w:lang w:val="en-US"/>
+        </w:rPr>
+        <w:t xml:space="preserve">, </w:t>
+      </w:r>
+      <w:r>
+        <w:rPr>
+          <w:lang w:val="en-US"/>
+        </w:rPr>
+        <w:t>we used the first 1</w:t>
+      </w:r>
+      <w:r>
+        <w:rPr>
+          <w:lang w:val="en-US"/>
+        </w:rPr>
+        <w:t xml:space="preserve">000 records. </w:t>
+      </w:r>
+    </w:p>
+    <w:p>
+      <w:pPr>
+        <w:rPr>
+          <w:lang w:val="en-US"/>
+        </w:rPr>
+      </w:pPr>
     </w:p>
     <w:p>
       <w:pPr>
@@ -3016,6 +2829,7 @@
         <w:rPr>
           <w:lang w:val="en-US"/>
         </w:rPr>
+        <w:lastRenderedPageBreak/>
         <w:t>Continuously</w:t>
       </w:r>
       <w:r>
@@ -3038,6 +2852,8 @@
           <w:lang w:val="en-US"/>
         </w:rPr>
       </w:pPr>
+      <w:bookmarkStart w:id="0" w:name="_GoBack"/>
+      <w:bookmarkEnd w:id="0"/>
     </w:p>
     <w:sectPr>
       <w:headerReference w:type="default" r:id="rId9"/>
@@ -3142,7 +2958,7 @@
         <w:rStyle w:val="Seitenzahl"/>
         <w:noProof/>
       </w:rPr>
-      <w:t>2</w:t>
+      <w:t>3</w:t>
     </w:r>
     <w:r>
       <w:rPr>

</xml_diff>

<commit_message>
Add screenshots + refactor DSInstanceConnection
and add a few more connectors for tests
</commit_message>
<xml_diff>
--- a/documentation/BlocK-DaQ-getting-started.docx
+++ b/documentation/BlocK-DaQ-getting-started.docx
@@ -2976,85 +2976,37 @@
         <w:rPr>
           <w:lang w:val="en-US"/>
         </w:rPr>
-        <w:t xml:space="preserve">And </w:t>
-      </w:r>
-      <w:r>
-        <w:rPr>
-          <w:lang w:val="en-US"/>
-        </w:rPr>
-        <w:t xml:space="preserve">your local </w:t>
-      </w:r>
-      <w:proofErr w:type="spellStart"/>
-      <w:r>
-        <w:rPr>
-          <w:lang w:val="en-US"/>
-        </w:rPr>
-        <w:t>InfluxDB</w:t>
-      </w:r>
-      <w:proofErr w:type="spellEnd"/>
-      <w:r>
-        <w:rPr>
-          <w:lang w:val="en-US"/>
-        </w:rPr>
-        <w:t xml:space="preserve"> </w:t>
-      </w:r>
-      <w:r>
-        <w:rPr>
-          <w:lang w:val="en-US"/>
-        </w:rPr>
-        <w:t>a</w:t>
-      </w:r>
-      <w:r>
-        <w:rPr>
-          <w:lang w:val="en-US"/>
-        </w:rPr>
-        <w:t>s a</w:t>
-      </w:r>
-      <w:r>
-        <w:rPr>
-          <w:lang w:val="en-US"/>
-        </w:rPr>
-        <w:t xml:space="preserve"> new </w:t>
-      </w:r>
-      <w:r>
-        <w:rPr>
-          <w:lang w:val="en-US"/>
-        </w:rPr>
-        <w:t>data source</w:t>
-      </w:r>
-      <w:r>
-        <w:rPr>
-          <w:lang w:val="en-US"/>
-        </w:rPr>
-        <w:t xml:space="preserve"> with your used credentials.</w:t>
-      </w:r>
-    </w:p>
-    <w:p>
-      <w:pPr>
-        <w:rPr>
-          <w:lang w:val="en-US"/>
-        </w:rPr>
-      </w:pPr>
-      <w:r>
-        <w:rPr>
-          <w:lang w:val="en-US"/>
-        </w:rPr>
-        <w:t xml:space="preserve">Create a new dashboard. </w:t>
-      </w:r>
-    </w:p>
-    <w:p>
-      <w:pPr>
-        <w:rPr>
-          <w:lang w:val="en-US"/>
-        </w:rPr>
-      </w:pPr>
+        <w:t xml:space="preserve">In order to execute the two demos presented in our paper, the following steps need to be taken: </w:t>
+      </w:r>
+    </w:p>
+    <w:p>
+      <w:pPr>
+        <w:rPr>
+          <w:lang w:val="en-US"/>
+        </w:rPr>
+      </w:pPr>
+    </w:p>
+    <w:p>
+      <w:pPr>
+        <w:rPr>
+          <w:lang w:val="en-US"/>
+        </w:rPr>
+      </w:pPr>
+      <w:proofErr w:type="spellStart"/>
+      <w:r>
+        <w:rPr>
+          <w:lang w:val="en-US"/>
+        </w:rPr>
+        <w:t>Grafana</w:t>
+      </w:r>
+      <w:proofErr w:type="spellEnd"/>
     </w:p>
     <w:p>
       <w:pPr>
         <w:pStyle w:val="Listenabsatz"/>
         <w:numPr>
           <w:ilvl w:val="0"/>
-          <w:numId w:val="10"/>
+          <w:numId w:val="11"/>
         </w:numPr>
         <w:rPr>
           <w:lang w:val="en-US"/>
@@ -3064,19 +3016,114 @@
         <w:rPr>
           <w:lang w:val="en-US"/>
         </w:rPr>
-        <w:t xml:space="preserve">Execute </w:t>
-      </w:r>
-      <w:r>
-        <w:rPr>
-          <w:lang w:val="en-US"/>
-        </w:rPr>
-        <w:t>DemoPeriodicData</w:t>
-      </w:r>
-      <w:r>
-        <w:rPr>
-          <w:lang w:val="en-US"/>
-        </w:rPr>
-        <w:t>.java</w:t>
+        <w:t xml:space="preserve">Menu </w:t>
+      </w:r>
+      <w:r>
+        <w:rPr>
+          <w:lang w:val="en-US"/>
+        </w:rPr>
+        <w:sym w:font="Wingdings" w:char="F0E0"/>
+      </w:r>
+      <w:r>
+        <w:rPr>
+          <w:lang w:val="en-US"/>
+        </w:rPr>
+        <w:t xml:space="preserve"> Configuration </w:t>
+      </w:r>
+      <w:r>
+        <w:rPr>
+          <w:lang w:val="en-US"/>
+        </w:rPr>
+        <w:sym w:font="Wingdings" w:char="F0E0"/>
+      </w:r>
+      <w:r>
+        <w:rPr>
+          <w:lang w:val="en-US"/>
+        </w:rPr>
+        <w:t xml:space="preserve"> Data Sources </w:t>
+      </w:r>
+      <w:r>
+        <w:rPr>
+          <w:lang w:val="en-US"/>
+        </w:rPr>
+        <w:sym w:font="Wingdings" w:char="F0E0"/>
+      </w:r>
+      <w:r>
+        <w:rPr>
+          <w:lang w:val="en-US"/>
+        </w:rPr>
+        <w:t xml:space="preserve"> Add data source </w:t>
+      </w:r>
+      <w:r>
+        <w:rPr>
+          <w:lang w:val="en-US"/>
+        </w:rPr>
+        <w:sym w:font="Wingdings" w:char="F0E0"/>
+      </w:r>
+      <w:r>
+        <w:rPr>
+          <w:lang w:val="en-US"/>
+        </w:rPr>
+        <w:t xml:space="preserve"> </w:t>
+      </w:r>
+      <w:proofErr w:type="spellStart"/>
+      <w:r>
+        <w:rPr>
+          <w:lang w:val="en-US"/>
+        </w:rPr>
+        <w:t>InfluxDB</w:t>
+      </w:r>
+      <w:proofErr w:type="spellEnd"/>
+      <w:r>
+        <w:rPr>
+          <w:lang w:val="en-US"/>
+        </w:rPr>
+        <w:t xml:space="preserve"> </w:t>
+      </w:r>
+    </w:p>
+    <w:p>
+      <w:pPr>
+        <w:pStyle w:val="Listenabsatz"/>
+        <w:numPr>
+          <w:ilvl w:val="1"/>
+          <w:numId w:val="11"/>
+        </w:numPr>
+        <w:rPr>
+          <w:lang w:val="en-US"/>
+        </w:rPr>
+      </w:pPr>
+      <w:r>
+        <w:rPr>
+          <w:lang w:val="en-US"/>
+        </w:rPr>
+        <w:t xml:space="preserve">URL: </w:t>
+      </w:r>
+      <w:hyperlink r:id="rId10" w:history="1">
+        <w:r>
+          <w:rPr>
+            <w:rStyle w:val="Hyperlink"/>
+            <w:lang w:val="en-US"/>
+          </w:rPr>
+          <w:t>http://localhost:8086</w:t>
+        </w:r>
+      </w:hyperlink>
+    </w:p>
+    <w:p>
+      <w:pPr>
+        <w:pStyle w:val="Listenabsatz"/>
+        <w:numPr>
+          <w:ilvl w:val="1"/>
+          <w:numId w:val="11"/>
+        </w:numPr>
+        <w:rPr>
+          <w:lang w:val="en-US"/>
+        </w:rPr>
+      </w:pPr>
+      <w:r>
+        <w:rPr>
+          <w:lang w:val="en-US"/>
+        </w:rPr>
+        <w:t>With Credentials (use your local credentials)</w:t>
       </w:r>
     </w:p>
     <w:p>
@@ -3084,7 +3131,7 @@
         <w:pStyle w:val="Listenabsatz"/>
         <w:numPr>
           <w:ilvl w:val="0"/>
-          <w:numId w:val="10"/>
+          <w:numId w:val="11"/>
         </w:numPr>
         <w:rPr>
           <w:lang w:val="en-US"/>
@@ -3094,7 +3141,377 @@
         <w:rPr>
           <w:lang w:val="en-US"/>
         </w:rPr>
-        <w:t>Execute DemoStreamingData.java</w:t>
+        <w:t xml:space="preserve">Menu </w:t>
+      </w:r>
+      <w:r>
+        <w:rPr>
+          <w:lang w:val="en-US"/>
+        </w:rPr>
+        <w:sym w:font="Wingdings" w:char="F0E0"/>
+      </w:r>
+      <w:r>
+        <w:rPr>
+          <w:lang w:val="en-US"/>
+        </w:rPr>
+        <w:t xml:space="preserve"> </w:t>
+      </w:r>
+      <w:r>
+        <w:rPr>
+          <w:lang w:val="en-US"/>
+        </w:rPr>
+        <w:t>Create</w:t>
+      </w:r>
+      <w:r>
+        <w:rPr>
+          <w:lang w:val="en-US"/>
+        </w:rPr>
+        <w:t xml:space="preserve"> </w:t>
+      </w:r>
+      <w:r>
+        <w:rPr>
+          <w:lang w:val="en-US"/>
+        </w:rPr>
+        <w:sym w:font="Wingdings" w:char="F0E0"/>
+      </w:r>
+      <w:r>
+        <w:rPr>
+          <w:lang w:val="en-US"/>
+        </w:rPr>
+        <w:t xml:space="preserve"> Import </w:t>
+      </w:r>
+      <w:r>
+        <w:rPr>
+          <w:lang w:val="en-US"/>
+        </w:rPr>
+        <w:sym w:font="Wingdings" w:char="F0E0"/>
+      </w:r>
+      <w:r>
+        <w:rPr>
+          <w:lang w:val="en-US"/>
+        </w:rPr>
+        <w:t xml:space="preserve"> Upload .</w:t>
+      </w:r>
+      <w:proofErr w:type="spellStart"/>
+      <w:r>
+        <w:rPr>
+          <w:lang w:val="en-US"/>
+        </w:rPr>
+        <w:t>json</w:t>
+      </w:r>
+      <w:proofErr w:type="spellEnd"/>
+      <w:r>
+        <w:rPr>
+          <w:lang w:val="en-US"/>
+        </w:rPr>
+        <w:t xml:space="preserve"> File </w:t>
+      </w:r>
+      <w:r>
+        <w:rPr>
+          <w:lang w:val="en-US"/>
+        </w:rPr>
+        <w:sym w:font="Wingdings" w:char="F0E0"/>
+      </w:r>
+      <w:r>
+        <w:rPr>
+          <w:lang w:val="en-US"/>
+        </w:rPr>
+        <w:t xml:space="preserve"> Select</w:t>
+      </w:r>
+      <w:r>
+        <w:rPr>
+          <w:lang w:val="en-US"/>
+        </w:rPr>
+        <w:t xml:space="preserve"> …</w:t>
+      </w:r>
+    </w:p>
+    <w:p>
+      <w:pPr>
+        <w:pStyle w:val="Listenabsatz"/>
+        <w:numPr>
+          <w:ilvl w:val="1"/>
+          <w:numId w:val="11"/>
+        </w:numPr>
+        <w:rPr>
+          <w:lang w:val="en-US"/>
+        </w:rPr>
+      </w:pPr>
+      <w:proofErr w:type="spellStart"/>
+      <w:r>
+        <w:rPr>
+          <w:lang w:val="en-US"/>
+        </w:rPr>
+        <w:t>Grafana</w:t>
+      </w:r>
+      <w:proofErr w:type="spellEnd"/>
+      <w:r>
+        <w:rPr>
+          <w:lang w:val="en-US"/>
+        </w:rPr>
+        <w:t>\Dashboard-Exports</w:t>
+      </w:r>
+      <w:r>
+        <w:rPr>
+          <w:lang w:val="en-US"/>
+        </w:rPr>
+        <w:t>\</w:t>
+      </w:r>
+      <w:proofErr w:type="spellStart"/>
+      <w:r>
+        <w:rPr>
+          <w:lang w:val="en-US"/>
+        </w:rPr>
+        <w:t>Supplychain</w:t>
+      </w:r>
+      <w:proofErr w:type="spellEnd"/>
+      <w:r>
+        <w:rPr>
+          <w:lang w:val="en-US"/>
+        </w:rPr>
+        <w:t>-periodic-</w:t>
+      </w:r>
+      <w:proofErr w:type="spellStart"/>
+      <w:r>
+        <w:rPr>
+          <w:lang w:val="en-US"/>
+        </w:rPr>
+        <w:t>dashboard.json</w:t>
+      </w:r>
+      <w:proofErr w:type="spellEnd"/>
+    </w:p>
+    <w:p>
+      <w:pPr>
+        <w:pStyle w:val="Listenabsatz"/>
+        <w:numPr>
+          <w:ilvl w:val="1"/>
+          <w:numId w:val="11"/>
+        </w:numPr>
+        <w:rPr>
+          <w:lang w:val="en-US"/>
+        </w:rPr>
+      </w:pPr>
+      <w:proofErr w:type="spellStart"/>
+      <w:r>
+        <w:rPr>
+          <w:lang w:val="en-US"/>
+        </w:rPr>
+        <w:t>Grafana</w:t>
+      </w:r>
+      <w:proofErr w:type="spellEnd"/>
+      <w:r>
+        <w:rPr>
+          <w:lang w:val="en-US"/>
+        </w:rPr>
+        <w:t>\Dashboard-Exports</w:t>
+      </w:r>
+      <w:r>
+        <w:rPr>
+          <w:lang w:val="en-US"/>
+        </w:rPr>
+        <w:t>\</w:t>
+      </w:r>
+      <w:r>
+        <w:rPr>
+          <w:lang w:val="en-US"/>
+        </w:rPr>
+        <w:t xml:space="preserve"> </w:t>
+      </w:r>
+      <w:proofErr w:type="spellStart"/>
+      <w:r>
+        <w:rPr>
+          <w:lang w:val="en-US"/>
+        </w:rPr>
+        <w:t>Tributech</w:t>
+      </w:r>
+      <w:proofErr w:type="spellEnd"/>
+      <w:r>
+        <w:rPr>
+          <w:lang w:val="en-US"/>
+        </w:rPr>
+        <w:t>-streaming-data-</w:t>
+      </w:r>
+      <w:proofErr w:type="spellStart"/>
+      <w:proofErr w:type="gramStart"/>
+      <w:r>
+        <w:rPr>
+          <w:lang w:val="en-US"/>
+        </w:rPr>
+        <w:t>dashboard.json</w:t>
+      </w:r>
+      <w:proofErr w:type="spellEnd"/>
+      <w:proofErr w:type="gramEnd"/>
+    </w:p>
+    <w:p>
+      <w:pPr>
+        <w:pStyle w:val="Listenabsatz"/>
+        <w:numPr>
+          <w:ilvl w:val="0"/>
+          <w:numId w:val="11"/>
+        </w:numPr>
+        <w:rPr>
+          <w:lang w:val="en-US"/>
+        </w:rPr>
+      </w:pPr>
+      <w:r>
+        <w:rPr>
+          <w:lang w:val="en-US"/>
+        </w:rPr>
+        <w:t xml:space="preserve">Execute the demo from </w:t>
+      </w:r>
+      <w:proofErr w:type="spellStart"/>
+      <w:r>
+        <w:rPr>
+          <w:lang w:val="en-US"/>
+        </w:rPr>
+        <w:t>Eclipse:</w:t>
+      </w:r>
+      <w:proofErr w:type="spellEnd"/>
+    </w:p>
+    <w:p>
+      <w:pPr>
+        <w:pStyle w:val="Listenabsatz"/>
+        <w:numPr>
+          <w:ilvl w:val="1"/>
+          <w:numId w:val="11"/>
+        </w:numPr>
+        <w:rPr>
+          <w:lang w:val="en-US"/>
+        </w:rPr>
+      </w:pPr>
+      <w:proofErr w:type="spellStart"/>
+      <w:r>
+        <w:rPr>
+          <w:lang w:val="en-US"/>
+        </w:rPr>
+        <w:t>src</w:t>
+      </w:r>
+      <w:proofErr w:type="spellEnd"/>
+      <w:r>
+        <w:rPr>
+          <w:lang w:val="en-US"/>
+        </w:rPr>
+        <w:t>\main\java\</w:t>
+      </w:r>
+      <w:proofErr w:type="spellStart"/>
+      <w:r>
+        <w:rPr>
+          <w:lang w:val="en-US"/>
+        </w:rPr>
+        <w:t>dqm</w:t>
+      </w:r>
+      <w:proofErr w:type="spellEnd"/>
+      <w:r>
+        <w:rPr>
+          <w:lang w:val="en-US"/>
+        </w:rPr>
+        <w:t>\</w:t>
+      </w:r>
+      <w:proofErr w:type="spellStart"/>
+      <w:r>
+        <w:rPr>
+          <w:lang w:val="en-US"/>
+        </w:rPr>
+        <w:t>jku</w:t>
+      </w:r>
+      <w:proofErr w:type="spellEnd"/>
+      <w:r>
+        <w:rPr>
+          <w:lang w:val="en-US"/>
+        </w:rPr>
+        <w:t>\</w:t>
+      </w:r>
+      <w:proofErr w:type="spellStart"/>
+      <w:r>
+        <w:rPr>
+          <w:lang w:val="en-US"/>
+        </w:rPr>
+        <w:t>trustkg</w:t>
+      </w:r>
+      <w:proofErr w:type="spellEnd"/>
+      <w:r>
+        <w:rPr>
+          <w:lang w:val="en-US"/>
+        </w:rPr>
+        <w:t xml:space="preserve">\demos\repeatability\ </w:t>
+      </w:r>
+      <w:r>
+        <w:rPr>
+          <w:lang w:val="en-US"/>
+        </w:rPr>
+        <w:t>DemoPeriodicData.java</w:t>
+      </w:r>
+    </w:p>
+    <w:p>
+      <w:pPr>
+        <w:pStyle w:val="Listenabsatz"/>
+        <w:numPr>
+          <w:ilvl w:val="1"/>
+          <w:numId w:val="11"/>
+        </w:numPr>
+        <w:rPr>
+          <w:lang w:val="en-US"/>
+        </w:rPr>
+      </w:pPr>
+      <w:proofErr w:type="spellStart"/>
+      <w:r>
+        <w:rPr>
+          <w:lang w:val="en-US"/>
+        </w:rPr>
+        <w:t>src</w:t>
+      </w:r>
+      <w:proofErr w:type="spellEnd"/>
+      <w:r>
+        <w:rPr>
+          <w:lang w:val="en-US"/>
+        </w:rPr>
+        <w:t>\main\java\</w:t>
+      </w:r>
+      <w:proofErr w:type="spellStart"/>
+      <w:r>
+        <w:rPr>
+          <w:lang w:val="en-US"/>
+        </w:rPr>
+        <w:t>dqm</w:t>
+      </w:r>
+      <w:proofErr w:type="spellEnd"/>
+      <w:r>
+        <w:rPr>
+          <w:lang w:val="en-US"/>
+        </w:rPr>
+        <w:t>\</w:t>
+      </w:r>
+      <w:proofErr w:type="spellStart"/>
+      <w:r>
+        <w:rPr>
+          <w:lang w:val="en-US"/>
+        </w:rPr>
+        <w:t>jku</w:t>
+      </w:r>
+      <w:proofErr w:type="spellEnd"/>
+      <w:r>
+        <w:rPr>
+          <w:lang w:val="en-US"/>
+        </w:rPr>
+        <w:t>\</w:t>
+      </w:r>
+      <w:proofErr w:type="spellStart"/>
+      <w:r>
+        <w:rPr>
+          <w:lang w:val="en-US"/>
+        </w:rPr>
+        <w:t>trustkg</w:t>
+      </w:r>
+      <w:proofErr w:type="spellEnd"/>
+      <w:r>
+        <w:rPr>
+          <w:lang w:val="en-US"/>
+        </w:rPr>
+        <w:t xml:space="preserve">\demos\repeatability\ </w:t>
+      </w:r>
+      <w:r>
+        <w:rPr>
+          <w:lang w:val="en-US"/>
+        </w:rPr>
+        <w:t>DemoStreamingData.java</w:t>
       </w:r>
     </w:p>
     <w:p>
@@ -3148,9 +3565,9 @@
       <w:bookmarkEnd w:id="0"/>
     </w:p>
     <w:sectPr>
-      <w:headerReference w:type="default" r:id="rId10"/>
-      <w:footerReference w:type="even" r:id="rId11"/>
-      <w:footerReference w:type="default" r:id="rId12"/>
+      <w:headerReference w:type="default" r:id="rId11"/>
+      <w:footerReference w:type="even" r:id="rId12"/>
+      <w:footerReference w:type="default" r:id="rId13"/>
       <w:pgSz w:w="11900" w:h="16840"/>
       <w:pgMar w:top="1417" w:right="1417" w:bottom="1134" w:left="1417" w:header="708" w:footer="708" w:gutter="0"/>
       <w:cols w:space="708"/>
@@ -3250,7 +3667,7 @@
         <w:rStyle w:val="Seitenzahl"/>
         <w:noProof/>
       </w:rPr>
-      <w:t>3</w:t>
+      <w:t>2</w:t>
     </w:r>
     <w:r>
       <w:rPr>
@@ -4139,6 +4556,92 @@
     </w:lvl>
   </w:abstractNum>
   <w:abstractNum w:abstractNumId="8" w15:restartNumberingAfterBreak="0">
+    <w:nsid w:val="60B835CE"/>
+    <w:multiLevelType w:val="hybridMultilevel"/>
+    <w:tmpl w:val="9B0493FE"/>
+    <w:lvl w:ilvl="0" w:tplc="0C07000F">
+      <w:start w:val="1"/>
+      <w:numFmt w:val="decimal"/>
+      <w:lvlText w:val="%1."/>
+      <w:lvlJc w:val="left"/>
+      <w:pPr>
+        <w:ind w:left="720" w:hanging="360"/>
+      </w:pPr>
+    </w:lvl>
+    <w:lvl w:ilvl="1" w:tplc="04090019">
+      <w:start w:val="1"/>
+      <w:numFmt w:val="lowerLetter"/>
+      <w:lvlText w:val="%2."/>
+      <w:lvlJc w:val="left"/>
+      <w:pPr>
+        <w:ind w:left="1440" w:hanging="360"/>
+      </w:pPr>
+    </w:lvl>
+    <w:lvl w:ilvl="2" w:tplc="0409001B" w:tentative="1">
+      <w:start w:val="1"/>
+      <w:numFmt w:val="lowerRoman"/>
+      <w:lvlText w:val="%3."/>
+      <w:lvlJc w:val="right"/>
+      <w:pPr>
+        <w:ind w:left="2160" w:hanging="180"/>
+      </w:pPr>
+    </w:lvl>
+    <w:lvl w:ilvl="3" w:tplc="0409000F" w:tentative="1">
+      <w:start w:val="1"/>
+      <w:numFmt w:val="decimal"/>
+      <w:lvlText w:val="%4."/>
+      <w:lvlJc w:val="left"/>
+      <w:pPr>
+        <w:ind w:left="2880" w:hanging="360"/>
+      </w:pPr>
+    </w:lvl>
+    <w:lvl w:ilvl="4" w:tplc="04090019" w:tentative="1">
+      <w:start w:val="1"/>
+      <w:numFmt w:val="lowerLetter"/>
+      <w:lvlText w:val="%5."/>
+      <w:lvlJc w:val="left"/>
+      <w:pPr>
+        <w:ind w:left="3600" w:hanging="360"/>
+      </w:pPr>
+    </w:lvl>
+    <w:lvl w:ilvl="5" w:tplc="0409001B" w:tentative="1">
+      <w:start w:val="1"/>
+      <w:numFmt w:val="lowerRoman"/>
+      <w:lvlText w:val="%6."/>
+      <w:lvlJc w:val="right"/>
+      <w:pPr>
+        <w:ind w:left="4320" w:hanging="180"/>
+      </w:pPr>
+    </w:lvl>
+    <w:lvl w:ilvl="6" w:tplc="0409000F" w:tentative="1">
+      <w:start w:val="1"/>
+      <w:numFmt w:val="decimal"/>
+      <w:lvlText w:val="%7."/>
+      <w:lvlJc w:val="left"/>
+      <w:pPr>
+        <w:ind w:left="5040" w:hanging="360"/>
+      </w:pPr>
+    </w:lvl>
+    <w:lvl w:ilvl="7" w:tplc="04090019" w:tentative="1">
+      <w:start w:val="1"/>
+      <w:numFmt w:val="lowerLetter"/>
+      <w:lvlText w:val="%8."/>
+      <w:lvlJc w:val="left"/>
+      <w:pPr>
+        <w:ind w:left="5760" w:hanging="360"/>
+      </w:pPr>
+    </w:lvl>
+    <w:lvl w:ilvl="8" w:tplc="0409001B" w:tentative="1">
+      <w:start w:val="1"/>
+      <w:numFmt w:val="lowerRoman"/>
+      <w:lvlText w:val="%9."/>
+      <w:lvlJc w:val="right"/>
+      <w:pPr>
+        <w:ind w:left="6480" w:hanging="180"/>
+      </w:pPr>
+    </w:lvl>
+  </w:abstractNum>
+  <w:abstractNum w:abstractNumId="9" w15:restartNumberingAfterBreak="0">
     <w:nsid w:val="6A8E176D"/>
     <w:multiLevelType w:val="hybridMultilevel"/>
     <w:tmpl w:val="274CD4CC"/>
@@ -4227,7 +4730,7 @@
       </w:pPr>
     </w:lvl>
   </w:abstractNum>
-  <w:abstractNum w:abstractNumId="9" w15:restartNumberingAfterBreak="0">
+  <w:abstractNum w:abstractNumId="10" w15:restartNumberingAfterBreak="0">
     <w:nsid w:val="74AE0C16"/>
     <w:multiLevelType w:val="hybridMultilevel"/>
     <w:tmpl w:val="32543AB8"/>
@@ -4317,10 +4820,10 @@
     </w:lvl>
   </w:abstractNum>
   <w:num w:numId="1">
-    <w:abstractNumId w:val="9"/>
+    <w:abstractNumId w:val="10"/>
   </w:num>
   <w:num w:numId="2">
-    <w:abstractNumId w:val="8"/>
+    <w:abstractNumId w:val="9"/>
   </w:num>
   <w:num w:numId="3">
     <w:abstractNumId w:val="7"/>
@@ -4345,6 +4848,9 @@
   </w:num>
   <w:num w:numId="10">
     <w:abstractNumId w:val="5"/>
+  </w:num>
+  <w:num w:numId="11">
+    <w:abstractNumId w:val="8"/>
   </w:num>
 </w:numbering>
 </file>

</xml_diff>